<commit_message>
FIPS 201 Evaluation Page Update
</commit_message>
<xml_diff>
--- a/docs/pacsapp-supplyattestationform.docx
+++ b/docs/pacsapp-supplyattestationform.docx
@@ -1,260 +1,303 @@
 
 <file path=word/document.xml><?xml version="1.0" encoding="utf-8"?>
-<w:document xmlns:wpc="http://schemas.microsoft.com/office/word/2010/wordprocessingCanvas" xmlns:cx="http://schemas.microsoft.com/office/drawing/2014/chartex" xmlns:cx1="http://schemas.microsoft.com/office/drawing/2015/9/8/chartex" xmlns:cx2="http://schemas.microsoft.com/office/drawing/2015/10/21/chartex" xmlns:cx3="http://schemas.microsoft.com/office/drawing/2016/5/9/chartex" xmlns:cx4="http://schemas.microsoft.com/office/drawing/2016/5/10/chartex" xmlns:cx5="http://schemas.microsoft.com/office/drawing/2016/5/11/chartex" xmlns:cx6="http://schemas.microsoft.com/office/drawing/2016/5/12/chartex" xmlns:cx7="http://schemas.microsoft.com/office/drawing/2016/5/13/chartex" xmlns:cx8="http://schemas.microsoft.com/office/drawing/2016/5/14/chartex" xmlns:mc="http://schemas.openxmlformats.org/markup-compatibility/2006" xmlns:aink="http://schemas.microsoft.com/office/drawing/2016/ink" xmlns:am3d="http://schemas.microsoft.com/office/drawing/2017/model3d" xmlns:o="urn:schemas-microsoft-com:office:office" xmlns:r="http://schemas.openxmlformats.org/officeDocument/2006/relationships" xmlns:m="http://schemas.openxmlformats.org/officeDocument/2006/math" xmlns:v="urn:schemas-microsoft-com:vml" xmlns:wp14="http://schemas.microsoft.com/office/word/2010/wordprocessingDrawing" xmlns:wp="http://schemas.openxmlformats.org/drawingml/2006/wordprocessingDrawing" xmlns:w10="urn:schemas-microsoft-com:office:word" xmlns:w="http://schemas.openxmlformats.org/wordprocessingml/2006/main" xmlns:w14="http://schemas.microsoft.com/office/word/2010/wordml" xmlns:w15="http://schemas.microsoft.com/office/word/2012/wordml" xmlns:w16cid="http://schemas.microsoft.com/office/word/2016/wordml/cid" xmlns:w16se="http://schemas.microsoft.com/office/word/2015/wordml/symex" xmlns:wpg="http://schemas.microsoft.com/office/word/2010/wordprocessingGroup" xmlns:wpi="http://schemas.microsoft.com/office/word/2010/wordprocessingInk" xmlns:wne="http://schemas.microsoft.com/office/word/2006/wordml" xmlns:wps="http://schemas.microsoft.com/office/word/2010/wordprocessingShape" mc:Ignorable="w14 w15 w16se w16cid wp14">
+<w:document xmlns:wpc="http://schemas.microsoft.com/office/word/2010/wordprocessingCanvas" xmlns:cx="http://schemas.microsoft.com/office/drawing/2014/chartex" xmlns:cx1="http://schemas.microsoft.com/office/drawing/2015/9/8/chartex" xmlns:cx2="http://schemas.microsoft.com/office/drawing/2015/10/21/chartex" xmlns:cx3="http://schemas.microsoft.com/office/drawing/2016/5/9/chartex" xmlns:cx4="http://schemas.microsoft.com/office/drawing/2016/5/10/chartex" xmlns:cx5="http://schemas.microsoft.com/office/drawing/2016/5/11/chartex" xmlns:cx6="http://schemas.microsoft.com/office/drawing/2016/5/12/chartex" xmlns:cx7="http://schemas.microsoft.com/office/drawing/2016/5/13/chartex" xmlns:cx8="http://schemas.microsoft.com/office/drawing/2016/5/14/chartex" xmlns:mc="http://schemas.openxmlformats.org/markup-compatibility/2006" xmlns:aink="http://schemas.microsoft.com/office/drawing/2016/ink" xmlns:am3d="http://schemas.microsoft.com/office/drawing/2017/model3d" xmlns:o="urn:schemas-microsoft-com:office:office" xmlns:oel="http://schemas.microsoft.com/office/2019/extlst" xmlns:r="http://schemas.openxmlformats.org/officeDocument/2006/relationships" xmlns:m="http://schemas.openxmlformats.org/officeDocument/2006/math" xmlns:v="urn:schemas-microsoft-com:vml" xmlns:wp14="http://schemas.microsoft.com/office/word/2010/wordprocessingDrawing" xmlns:wp="http://schemas.openxmlformats.org/drawingml/2006/wordprocessingDrawing" xmlns:w10="urn:schemas-microsoft-com:office:word" xmlns:w="http://schemas.openxmlformats.org/wordprocessingml/2006/main" xmlns:w14="http://schemas.microsoft.com/office/word/2010/wordml" xmlns:w15="http://schemas.microsoft.com/office/word/2012/wordml" xmlns:w16cex="http://schemas.microsoft.com/office/word/2018/wordml/cex" xmlns:w16cid="http://schemas.microsoft.com/office/word/2016/wordml/cid" xmlns:w16="http://schemas.microsoft.com/office/word/2018/wordml" xmlns:w16sdtdh="http://schemas.microsoft.com/office/word/2020/wordml/sdtdatahash" xmlns:w16se="http://schemas.microsoft.com/office/word/2015/wordml/symex" xmlns:wpg="http://schemas.microsoft.com/office/word/2010/wordprocessingGroup" xmlns:wpi="http://schemas.microsoft.com/office/word/2010/wordprocessingInk" xmlns:wne="http://schemas.microsoft.com/office/word/2006/wordml" xmlns:wps="http://schemas.microsoft.com/office/word/2010/wordprocessingShape" mc:Ignorable="w14 w15 w16se w16cid w16 w16cex w16sdtdh wp14">
   <w:body>
     <w:p>
       <w:pPr>
-        <w:widowControl w:val="0"/>
-        <w:pBdr>
-          <w:top w:val="nil"/>
-          <w:left w:val="nil"/>
-          <w:bottom w:val="nil"/>
-          <w:right w:val="nil"/>
-          <w:between w:val="nil"/>
-        </w:pBdr>
-        <w:spacing w:after="0" w:line="276" w:lineRule="auto"/>
-        <w:rPr>
-          <w:rFonts w:ascii="Times New Roman" w:eastAsia="Times New Roman" w:hAnsi="Times New Roman" w:cs="Times New Roman"/>
+        <w:rPr>
+          <w:rFonts w:ascii="Times New Roman" w:hAnsi="Times New Roman" w:cs="Times New Roman"/>
+        </w:rPr>
+      </w:pPr>
+      <w:bookmarkStart w:id="0" w:name="_l4859jepqj7f" w:colFirst="0" w:colLast="0"/>
+      <w:bookmarkEnd w:id="0"/>
+    </w:p>
+    <w:p>
+      <w:pPr>
+        <w:rPr>
+          <w:rFonts w:ascii="Times New Roman" w:hAnsi="Times New Roman" w:cs="Times New Roman"/>
           <w:color w:val="000000"/>
+          <w:sz w:val="20"/>
+          <w:szCs w:val="20"/>
+        </w:rPr>
+      </w:pPr>
+    </w:p>
+    <w:p>
+      <w:pPr>
+        <w:pStyle w:val="Heading1"/>
+        <w:tabs>
+          <w:tab w:val="left" w:pos="3600"/>
+          <w:tab w:val="left" w:pos="4860"/>
+        </w:tabs>
+        <w:spacing w:before="0"/>
+        <w:ind w:left="112" w:right="4500"/>
+        <w:rPr>
+          <w:rFonts w:ascii="Times New Roman" w:eastAsia="Arial" w:hAnsi="Times New Roman"/>
+          <w:b w:val="0"/>
+          <w:kern w:val="0"/>
+          <w:sz w:val="40"/>
+          <w:szCs w:val="40"/>
+          <w:lang w:val="en"/>
+        </w:rPr>
+      </w:pPr>
+      <w:r>
+        <w:rPr>
+          <w:rFonts w:ascii="Times New Roman" w:eastAsia="Arial" w:hAnsi="Times New Roman"/>
+          <w:b w:val="0"/>
+          <w:kern w:val="0"/>
+          <w:sz w:val="40"/>
+          <w:szCs w:val="40"/>
+          <w:lang w:val="en"/>
+        </w:rPr>
+        <w:drawing>
+          <wp:anchor distT="0" distB="0" distL="0" distR="0" simplePos="0" relativeHeight="251662336" behindDoc="0" locked="0" layoutInCell="1" allowOverlap="1" wp14:anchorId="3ADFE093" wp14:editId="39B72BAA">
+            <wp:simplePos x="0" y="0"/>
+            <wp:positionH relativeFrom="column">
+              <wp:posOffset>3564255</wp:posOffset>
+            </wp:positionH>
+            <wp:positionV relativeFrom="paragraph">
+              <wp:posOffset>-111760</wp:posOffset>
+            </wp:positionV>
+            <wp:extent cx="2189480" cy="1515745"/>
+            <wp:effectExtent l="0" t="0" r="1270" b="8255"/>
+            <wp:wrapNone/>
+            <wp:docPr id="6" name="Picture 6" descr="A blue sign with white text&#10;&#10;Description automatically generated with low confidence"/>
+            <wp:cNvGraphicFramePr>
+              <a:graphicFrameLocks xmlns:a="http://schemas.openxmlformats.org/drawingml/2006/main" noChangeAspect="1"/>
+            </wp:cNvGraphicFramePr>
+            <a:graphic xmlns:a="http://schemas.openxmlformats.org/drawingml/2006/main">
+              <a:graphicData uri="http://schemas.openxmlformats.org/drawingml/2006/picture">
+                <pic:pic xmlns:pic="http://schemas.openxmlformats.org/drawingml/2006/picture">
+                  <pic:nvPicPr>
+                    <pic:cNvPr id="6" name="Picture 6" descr="A blue sign with white text&#10;&#10;Description automatically generated with low confidence"/>
+                    <pic:cNvPicPr>
+                      <a:picLocks noChangeAspect="1" noChangeArrowheads="1"/>
+                    </pic:cNvPicPr>
+                  </pic:nvPicPr>
+                  <pic:blipFill>
+                    <a:blip r:embed="rId8">
+                      <a:extLst>
+                        <a:ext uri="{28A0092B-C50C-407E-A947-70E740481C1C}">
+                          <a14:useLocalDpi xmlns:a14="http://schemas.microsoft.com/office/drawing/2010/main" val="0"/>
+                        </a:ext>
+                      </a:extLst>
+                    </a:blip>
+                    <a:srcRect/>
+                    <a:stretch>
+                      <a:fillRect/>
+                    </a:stretch>
+                  </pic:blipFill>
+                  <pic:spPr bwMode="auto">
+                    <a:xfrm>
+                      <a:off x="0" y="0"/>
+                      <a:ext cx="2189480" cy="1515745"/>
+                    </a:xfrm>
+                    <a:prstGeom prst="rect">
+                      <a:avLst/>
+                    </a:prstGeom>
+                    <a:noFill/>
+                  </pic:spPr>
+                </pic:pic>
+              </a:graphicData>
+            </a:graphic>
+            <wp14:sizeRelH relativeFrom="page">
+              <wp14:pctWidth>0</wp14:pctWidth>
+            </wp14:sizeRelH>
+            <wp14:sizeRelV relativeFrom="page">
+              <wp14:pctHeight>0</wp14:pctHeight>
+            </wp14:sizeRelV>
+          </wp:anchor>
+        </w:drawing>
+      </w:r>
+      <w:r>
+        <w:rPr>
+          <w:rFonts w:ascii="Times New Roman" w:eastAsia="Arial" w:hAnsi="Times New Roman"/>
+          <w:b w:val="0"/>
+          <w:kern w:val="0"/>
+          <w:sz w:val="40"/>
+          <w:szCs w:val="40"/>
+          <w:lang w:val="en"/>
+        </w:rPr>
+        <w:t>Supply Chain Self-</w:t>
+      </w:r>
+      <w:r>
+        <w:rPr>
+          <w:rFonts w:ascii="Times New Roman" w:eastAsia="Arial" w:hAnsi="Times New Roman"/>
+          <w:b w:val="0"/>
+          <w:kern w:val="0"/>
+          <w:sz w:val="40"/>
+          <w:szCs w:val="40"/>
+          <w:lang w:val="en"/>
+        </w:rPr>
+        <w:t xml:space="preserve"> </w:t>
+      </w:r>
+      <w:r>
+        <w:rPr>
+          <w:rFonts w:ascii="Times New Roman" w:eastAsia="Arial" w:hAnsi="Times New Roman"/>
+          <w:b w:val="0"/>
+          <w:kern w:val="0"/>
+          <w:sz w:val="40"/>
+          <w:szCs w:val="40"/>
+          <w:lang w:val="en"/>
+        </w:rPr>
+        <w:t>Attestation Form</w:t>
+      </w:r>
+    </w:p>
+    <w:p>
+      <w:pPr>
+        <w:ind w:firstLine="112"/>
+        <w:rPr>
+          <w:rFonts w:ascii="Times New Roman" w:hAnsi="Times New Roman" w:cs="Times New Roman"/>
+        </w:rPr>
+      </w:pPr>
+      <w:r>
+        <w:rPr>
+          <w:rFonts w:ascii="Times New Roman" w:hAnsi="Times New Roman" w:cs="Times New Roman"/>
+        </w:rPr>
+        <w:t>VERSION 1.</w:t>
+      </w:r>
+      <w:r>
+        <w:rPr>
+          <w:rFonts w:ascii="Times New Roman" w:hAnsi="Times New Roman" w:cs="Times New Roman"/>
+        </w:rPr>
+        <w:t>4.2</w:t>
+      </w:r>
+    </w:p>
+    <w:p>
+      <w:pPr>
+        <w:rPr>
+          <w:rFonts w:ascii="Times New Roman" w:hAnsi="Times New Roman" w:cs="Times New Roman"/>
+          <w:b/>
+          <w:color w:val="000000"/>
+          <w:sz w:val="20"/>
+          <w:szCs w:val="20"/>
+        </w:rPr>
+      </w:pPr>
+    </w:p>
+    <w:p>
+      <w:pPr>
+        <w:rPr>
+          <w:rFonts w:ascii="Times New Roman" w:hAnsi="Times New Roman" w:cs="Times New Roman"/>
+          <w:b/>
+          <w:color w:val="000000"/>
+          <w:sz w:val="20"/>
+          <w:szCs w:val="20"/>
+        </w:rPr>
+      </w:pPr>
+    </w:p>
+    <w:p>
+      <w:pPr>
+        <w:rPr>
+          <w:rFonts w:ascii="Times New Roman" w:hAnsi="Times New Roman" w:cs="Times New Roman"/>
+          <w:b/>
+          <w:color w:val="000000"/>
+          <w:sz w:val="20"/>
+          <w:szCs w:val="20"/>
+        </w:rPr>
+      </w:pPr>
+    </w:p>
+    <w:p>
+      <w:pPr>
+        <w:pStyle w:val="BodyText"/>
+        <w:rPr>
+          <w:b/>
+          <w:sz w:val="20"/>
+        </w:rPr>
+      </w:pPr>
+    </w:p>
+    <w:p>
+      <w:pPr>
+        <w:pStyle w:val="BodyText"/>
+        <w:rPr>
+          <w:b/>
+          <w:sz w:val="20"/>
+        </w:rPr>
+      </w:pPr>
+    </w:p>
+    <w:p>
+      <w:pPr>
+        <w:pStyle w:val="BodyText"/>
+        <w:rPr>
+          <w:b/>
+          <w:sz w:val="20"/>
+        </w:rPr>
+      </w:pPr>
+    </w:p>
+    <w:p>
+      <w:pPr>
+        <w:pStyle w:val="BodyText"/>
+        <w:rPr>
+          <w:b/>
+          <w:sz w:val="20"/>
+        </w:rPr>
+      </w:pPr>
+    </w:p>
+    <w:p>
+      <w:pPr>
+        <w:pStyle w:val="BodyText"/>
+        <w:rPr>
+          <w:b/>
+          <w:sz w:val="20"/>
+        </w:rPr>
+      </w:pPr>
+    </w:p>
+    <w:p>
+      <w:pPr>
+        <w:pStyle w:val="BodyText"/>
+        <w:rPr>
+          <w:b/>
+          <w:sz w:val="20"/>
+        </w:rPr>
+      </w:pPr>
+    </w:p>
+    <w:p>
+      <w:pPr>
+        <w:pStyle w:val="BodyText"/>
+        <w:rPr>
+          <w:b/>
+          <w:sz w:val="20"/>
+        </w:rPr>
+      </w:pPr>
+    </w:p>
+    <w:p>
+      <w:pPr>
+        <w:ind w:left="5760"/>
+        <w:jc w:val="right"/>
+        <w:rPr>
+          <w:rFonts w:ascii="Times New Roman" w:hAnsi="Times New Roman" w:cs="Times New Roman"/>
+          <w:b/>
+          <w:sz w:val="32"/>
+          <w:szCs w:val="32"/>
         </w:rPr>
       </w:pPr>
     </w:p>
     <w:tbl>
       <w:tblPr>
-        <w:tblStyle w:val="af3"/>
-        <w:tblW w:w="9261" w:type="dxa"/>
-        <w:tblBorders>
-          <w:top w:val="single" w:sz="4" w:space="0" w:color="000000"/>
-          <w:left w:val="single" w:sz="4" w:space="0" w:color="000000"/>
-          <w:bottom w:val="single" w:sz="4" w:space="0" w:color="000000"/>
-          <w:right w:val="single" w:sz="4" w:space="0" w:color="000000"/>
-          <w:insideH w:val="single" w:sz="4" w:space="0" w:color="000000"/>
-          <w:insideV w:val="single" w:sz="4" w:space="0" w:color="000000"/>
-        </w:tblBorders>
-        <w:tblLayout w:type="fixed"/>
+        <w:tblpPr w:leftFromText="180" w:rightFromText="180" w:vertAnchor="text" w:horzAnchor="margin" w:tblpY="174"/>
+        <w:tblW w:w="9131" w:type="dxa"/>
         <w:tblLook w:val="0000" w:firstRow="0" w:lastRow="0" w:firstColumn="0" w:lastColumn="0" w:noHBand="0" w:noVBand="0"/>
       </w:tblPr>
       <w:tblGrid>
-        <w:gridCol w:w="4962"/>
-        <w:gridCol w:w="4299"/>
+        <w:gridCol w:w="9131"/>
       </w:tblGrid>
       <w:tr>
         <w:trPr>
-          <w:trHeight w:val="5120"/>
-        </w:trPr>
-        <w:tc>
-          <w:tcPr>
-            <w:tcW w:w="4962" w:type="dxa"/>
-            <w:tcBorders>
-              <w:top w:val="nil"/>
-              <w:left w:val="nil"/>
-              <w:bottom w:val="nil"/>
-              <w:right w:val="nil"/>
-            </w:tcBorders>
-            <w:vAlign w:val="center"/>
-          </w:tcPr>
-          <w:p>
-            <w:pPr>
-              <w:spacing w:before="240" w:after="60"/>
-              <w:rPr>
-                <w:b/>
-                <w:sz w:val="40"/>
-                <w:szCs w:val="40"/>
-              </w:rPr>
-            </w:pPr>
-            <w:sdt>
-              <w:sdtPr>
-                <w:tag w:val="goog_rdk_0"/>
-                <w:id w:val="2049263311"/>
-              </w:sdtPr>
-              <w:sdtEndPr/>
-              <w:sdtContent/>
-            </w:sdt>
-            <w:r>
-              <w:rPr>
-                <w:b/>
-                <w:sz w:val="40"/>
-                <w:szCs w:val="40"/>
-              </w:rPr>
-              <w:t xml:space="preserve">Supply Chain </w:t>
-            </w:r>
-            <w:r>
-              <w:rPr>
-                <w:b/>
-                <w:sz w:val="40"/>
-                <w:szCs w:val="40"/>
-              </w:rPr>
-              <w:br/>
-              <w:t>Self</w:t>
-            </w:r>
-            <w:r>
-              <w:rPr>
-                <w:b/>
-                <w:sz w:val="40"/>
-                <w:szCs w:val="40"/>
-              </w:rPr>
-              <w:t>-</w:t>
-            </w:r>
-            <w:r>
-              <w:rPr>
-                <w:b/>
-                <w:sz w:val="40"/>
-                <w:szCs w:val="40"/>
-              </w:rPr>
-              <w:t>Attestation Form</w:t>
-            </w:r>
-          </w:p>
-          <w:p>
-            <w:pPr>
-              <w:spacing w:after="120"/>
-              <w:rPr>
-                <w:b/>
-                <w:color w:val="000000"/>
-                <w:sz w:val="32"/>
-                <w:szCs w:val="32"/>
-              </w:rPr>
-            </w:pPr>
-            <w:r>
-              <w:rPr>
-                <w:b/>
-                <w:color w:val="000000"/>
-                <w:sz w:val="18"/>
-                <w:szCs w:val="18"/>
-              </w:rPr>
-              <w:t xml:space="preserve">VERSION </w:t>
-            </w:r>
-            <w:r>
-              <w:rPr>
-                <w:b/>
-                <w:color w:val="000000"/>
-                <w:sz w:val="26"/>
-                <w:szCs w:val="26"/>
-              </w:rPr>
-              <w:t>1.3.3</w:t>
-            </w:r>
-          </w:p>
-          <w:p>
-            <w:pPr>
-              <w:spacing w:after="120"/>
-              <w:jc w:val="center"/>
-              <w:rPr>
-                <w:b/>
-                <w:color w:val="000000"/>
-                <w:sz w:val="24"/>
-                <w:szCs w:val="24"/>
-              </w:rPr>
-            </w:pPr>
-          </w:p>
-          <w:p>
-            <w:pPr>
-              <w:spacing w:after="120"/>
-              <w:jc w:val="center"/>
-              <w:rPr>
-                <w:b/>
-                <w:color w:val="000000"/>
-                <w:sz w:val="24"/>
-                <w:szCs w:val="24"/>
-              </w:rPr>
-            </w:pPr>
-          </w:p>
-          <w:p>
-            <w:pPr>
-              <w:spacing w:after="120"/>
-              <w:rPr>
-                <w:b/>
-                <w:color w:val="000000"/>
-                <w:sz w:val="24"/>
-                <w:szCs w:val="24"/>
-              </w:rPr>
-            </w:pPr>
-          </w:p>
-        </w:tc>
-        <w:tc>
-          <w:tcPr>
-            <w:tcW w:w="4299" w:type="dxa"/>
-            <w:tcBorders>
-              <w:top w:val="nil"/>
-              <w:left w:val="nil"/>
-              <w:bottom w:val="nil"/>
-              <w:right w:val="nil"/>
-            </w:tcBorders>
-            <w:vAlign w:val="center"/>
-          </w:tcPr>
-          <w:p>
-            <w:pPr>
-              <w:spacing w:after="120"/>
-              <w:rPr>
-                <w:b/>
-                <w:color w:val="000000"/>
-                <w:sz w:val="24"/>
-                <w:szCs w:val="24"/>
-              </w:rPr>
-            </w:pPr>
-            <w:r>
-              <w:rPr>
-                <w:noProof/>
-                <w:sz w:val="24"/>
-                <w:szCs w:val="24"/>
-              </w:rPr>
-              <w:drawing>
-                <wp:inline distT="0" distB="0" distL="0" distR="0">
-                  <wp:extent cx="2189480" cy="1515745"/>
-                  <wp:effectExtent l="0" t="0" r="0" b="0"/>
-                  <wp:docPr id="3" name="image1.png"/>
-                  <wp:cNvGraphicFramePr/>
-                  <a:graphic xmlns:a="http://schemas.openxmlformats.org/drawingml/2006/main">
-                    <a:graphicData uri="http://schemas.openxmlformats.org/drawingml/2006/picture">
-                      <pic:pic xmlns:pic="http://schemas.openxmlformats.org/drawingml/2006/picture">
-                        <pic:nvPicPr>
-                          <pic:cNvPr id="0" name="image1.png"/>
-                          <pic:cNvPicPr preferRelativeResize="0"/>
-                        </pic:nvPicPr>
-                        <pic:blipFill>
-                          <a:blip r:embed="rId8"/>
-                          <a:srcRect/>
-                          <a:stretch>
-                            <a:fillRect/>
-                          </a:stretch>
-                        </pic:blipFill>
-                        <pic:spPr>
-                          <a:xfrm>
-                            <a:off x="0" y="0"/>
-                            <a:ext cx="2189480" cy="1515745"/>
-                          </a:xfrm>
-                          <a:prstGeom prst="rect">
-                            <a:avLst/>
-                          </a:prstGeom>
-                          <a:ln/>
-                        </pic:spPr>
-                      </pic:pic>
-                    </a:graphicData>
-                  </a:graphic>
-                </wp:inline>
-              </w:drawing>
-            </w:r>
-          </w:p>
-        </w:tc>
-      </w:tr>
-      <w:tr>
-        <w:trPr>
-          <w:gridAfter w:val="1"/>
-          <w:wAfter w:w="4299" w:type="dxa"/>
           <w:trHeight w:val="560"/>
         </w:trPr>
         <w:tc>
           <w:tcPr>
-            <w:tcW w:w="4962" w:type="dxa"/>
+            <w:tcW w:w="9131" w:type="dxa"/>
             <w:tcBorders>
-              <w:top w:val="single" w:sz="24" w:space="0" w:color="000000"/>
-              <w:bottom w:val="single" w:sz="24" w:space="0" w:color="000000"/>
+              <w:top w:val="single" w:sz="24" w:space="0" w:color="auto"/>
+              <w:bottom w:val="single" w:sz="24" w:space="0" w:color="auto"/>
             </w:tcBorders>
             <w:vAlign w:val="center"/>
           </w:tcPr>
           <w:p>
             <w:pPr>
-              <w:spacing w:after="120"/>
+              <w:spacing w:after="0"/>
               <w:jc w:val="center"/>
               <w:rPr>
+                <w:rFonts w:ascii="Times New Roman" w:hAnsi="Times New Roman" w:cs="Times New Roman"/>
                 <w:b/>
                 <w:sz w:val="36"/>
                 <w:szCs w:val="36"/>
@@ -262,11 +305,21 @@
             </w:pPr>
             <w:r>
               <w:rPr>
+                <w:rFonts w:ascii="Times New Roman" w:hAnsi="Times New Roman" w:cs="Times New Roman"/>
                 <w:b/>
                 <w:sz w:val="36"/>
                 <w:szCs w:val="36"/>
               </w:rPr>
-              <w:t>FIPS 201 EVALUATION PROGRAM</w:t>
+              <w:t xml:space="preserve">FIPS 201 EVALUATION </w:t>
+            </w:r>
+            <w:r>
+              <w:rPr>
+                <w:rFonts w:ascii="Times New Roman" w:hAnsi="Times New Roman" w:cs="Times New Roman"/>
+                <w:b/>
+                <w:sz w:val="36"/>
+                <w:szCs w:val="36"/>
+              </w:rPr>
+              <w:t>PROGRAM</w:t>
             </w:r>
           </w:p>
         </w:tc>
@@ -274,226 +327,217 @@
     </w:tbl>
     <w:p>
       <w:pPr>
-        <w:spacing w:after="120" w:line="240" w:lineRule="auto"/>
-        <w:rPr>
-          <w:rFonts w:ascii="Times New Roman" w:eastAsia="Times New Roman" w:hAnsi="Times New Roman" w:cs="Times New Roman"/>
+        <w:rPr>
+          <w:rFonts w:ascii="Times New Roman" w:hAnsi="Times New Roman" w:cs="Times New Roman"/>
           <w:b/>
-          <w:sz w:val="32"/>
-          <w:szCs w:val="32"/>
+          <w:color w:val="000000"/>
+          <w:sz w:val="20"/>
+          <w:szCs w:val="20"/>
         </w:rPr>
       </w:pPr>
     </w:p>
     <w:p>
       <w:pPr>
-        <w:spacing w:after="120" w:line="240" w:lineRule="auto"/>
-        <w:ind w:left="5760"/>
-        <w:jc w:val="right"/>
-        <w:rPr>
-          <w:rFonts w:ascii="Times New Roman" w:eastAsia="Times New Roman" w:hAnsi="Times New Roman" w:cs="Times New Roman"/>
+        <w:rPr>
+          <w:rFonts w:ascii="Times New Roman" w:hAnsi="Times New Roman" w:cs="Times New Roman"/>
           <w:b/>
-          <w:sz w:val="32"/>
-          <w:szCs w:val="32"/>
+          <w:color w:val="000000"/>
+          <w:sz w:val="20"/>
+          <w:szCs w:val="20"/>
         </w:rPr>
       </w:pPr>
     </w:p>
     <w:p>
       <w:pPr>
-        <w:spacing w:after="120" w:line="240" w:lineRule="auto"/>
-        <w:ind w:left="5760"/>
-        <w:jc w:val="right"/>
-        <w:rPr>
-          <w:rFonts w:ascii="Times New Roman" w:eastAsia="Times New Roman" w:hAnsi="Times New Roman" w:cs="Times New Roman"/>
+        <w:rPr>
+          <w:rFonts w:ascii="Times New Roman" w:hAnsi="Times New Roman" w:cs="Times New Roman"/>
           <w:b/>
-          <w:sz w:val="32"/>
-          <w:szCs w:val="32"/>
+          <w:color w:val="000000"/>
+          <w:sz w:val="20"/>
+          <w:szCs w:val="20"/>
         </w:rPr>
       </w:pPr>
     </w:p>
     <w:p>
       <w:pPr>
-        <w:spacing w:after="120" w:line="240" w:lineRule="auto"/>
-        <w:ind w:left="5760"/>
-        <w:jc w:val="right"/>
-        <w:rPr>
-          <w:rFonts w:ascii="Times New Roman" w:eastAsia="Times New Roman" w:hAnsi="Times New Roman" w:cs="Times New Roman"/>
+        <w:rPr>
+          <w:rFonts w:ascii="Times New Roman" w:hAnsi="Times New Roman" w:cs="Times New Roman"/>
           <w:b/>
-          <w:sz w:val="32"/>
-          <w:szCs w:val="32"/>
+          <w:color w:val="000000"/>
+          <w:sz w:val="20"/>
+          <w:szCs w:val="20"/>
         </w:rPr>
       </w:pPr>
     </w:p>
     <w:p>
       <w:pPr>
-        <w:spacing w:after="120" w:line="240" w:lineRule="auto"/>
-        <w:ind w:left="5760"/>
-        <w:jc w:val="right"/>
-        <w:rPr>
-          <w:rFonts w:ascii="Times New Roman" w:eastAsia="Times New Roman" w:hAnsi="Times New Roman" w:cs="Times New Roman"/>
+        <w:rPr>
+          <w:rFonts w:ascii="Times New Roman" w:hAnsi="Times New Roman" w:cs="Times New Roman"/>
           <w:b/>
-          <w:sz w:val="32"/>
-          <w:szCs w:val="32"/>
+          <w:color w:val="000000"/>
+          <w:sz w:val="20"/>
+          <w:szCs w:val="20"/>
         </w:rPr>
       </w:pPr>
     </w:p>
     <w:p>
       <w:pPr>
-        <w:spacing w:after="120" w:line="240" w:lineRule="auto"/>
-        <w:ind w:left="5760"/>
-        <w:jc w:val="right"/>
-        <w:rPr>
-          <w:rFonts w:ascii="Times New Roman" w:eastAsia="Times New Roman" w:hAnsi="Times New Roman" w:cs="Times New Roman"/>
+        <w:rPr>
+          <w:rFonts w:ascii="Times New Roman" w:hAnsi="Times New Roman" w:cs="Times New Roman"/>
           <w:b/>
-          <w:sz w:val="32"/>
-          <w:szCs w:val="32"/>
+          <w:color w:val="000000"/>
+          <w:sz w:val="20"/>
+          <w:szCs w:val="20"/>
         </w:rPr>
       </w:pPr>
     </w:p>
     <w:p>
       <w:pPr>
-        <w:spacing w:after="120" w:line="240" w:lineRule="auto"/>
-        <w:ind w:left="5760"/>
-        <w:jc w:val="right"/>
-        <w:rPr>
-          <w:rFonts w:ascii="Times New Roman" w:eastAsia="Times New Roman" w:hAnsi="Times New Roman" w:cs="Times New Roman"/>
+        <w:rPr>
+          <w:rFonts w:ascii="Times New Roman" w:hAnsi="Times New Roman" w:cs="Times New Roman"/>
           <w:b/>
-          <w:sz w:val="32"/>
-          <w:szCs w:val="32"/>
+          <w:color w:val="000000"/>
+          <w:sz w:val="20"/>
+          <w:szCs w:val="20"/>
         </w:rPr>
       </w:pPr>
     </w:p>
     <w:p>
       <w:pPr>
-        <w:spacing w:after="120" w:line="240" w:lineRule="auto"/>
-        <w:ind w:left="5760"/>
+        <w:rPr>
+          <w:rFonts w:ascii="Times New Roman" w:hAnsi="Times New Roman" w:cs="Times New Roman"/>
+          <w:b/>
+          <w:color w:val="000000"/>
+          <w:sz w:val="20"/>
+          <w:szCs w:val="20"/>
+        </w:rPr>
+      </w:pPr>
+    </w:p>
+    <w:p>
+      <w:pPr>
+        <w:pStyle w:val="Heading1"/>
+        <w:spacing w:before="267"/>
         <w:jc w:val="right"/>
         <w:rPr>
-          <w:rFonts w:ascii="Times New Roman" w:eastAsia="Times New Roman" w:hAnsi="Times New Roman" w:cs="Times New Roman"/>
-          <w:b/>
-          <w:sz w:val="32"/>
+          <w:rFonts w:ascii="Times New Roman" w:eastAsia="Arial" w:hAnsi="Times New Roman"/>
+          <w:b w:val="0"/>
+          <w:kern w:val="0"/>
           <w:szCs w:val="32"/>
+          <w:lang w:val="en"/>
         </w:rPr>
       </w:pPr>
       <w:r>
         <w:rPr>
-          <w:rFonts w:ascii="Times New Roman" w:eastAsia="Times New Roman" w:hAnsi="Times New Roman" w:cs="Times New Roman"/>
-          <w:b/>
-          <w:sz w:val="32"/>
+          <w:rFonts w:ascii="Times New Roman" w:eastAsia="Arial" w:hAnsi="Times New Roman"/>
+          <w:b w:val="0"/>
+          <w:kern w:val="0"/>
           <w:szCs w:val="32"/>
-        </w:rPr>
-        <w:t>March 3, 2020</w:t>
+          <w:lang w:val="en"/>
+        </w:rPr>
+        <w:t>November 30, 2023</w:t>
       </w:r>
     </w:p>
     <w:p>
       <w:pPr>
-        <w:spacing w:after="120" w:line="240" w:lineRule="auto"/>
         <w:jc w:val="right"/>
         <w:rPr>
-          <w:rFonts w:ascii="Times New Roman" w:eastAsia="Times New Roman" w:hAnsi="Times New Roman" w:cs="Times New Roman"/>
-          <w:sz w:val="24"/>
-          <w:szCs w:val="24"/>
-        </w:rPr>
-      </w:pPr>
-      <w:bookmarkStart w:id="0" w:name="_heading=h.gjdgxs" w:colFirst="0" w:colLast="0"/>
-      <w:bookmarkEnd w:id="0"/>
+          <w:rFonts w:ascii="Times New Roman" w:hAnsi="Times New Roman" w:cs="Times New Roman"/>
+          <w:color w:val="000000"/>
+          <w:sz w:val="20"/>
+          <w:szCs w:val="20"/>
+        </w:rPr>
+      </w:pPr>
     </w:p>
     <w:p>
       <w:pPr>
-        <w:spacing w:after="120" w:line="240" w:lineRule="auto"/>
+        <w:spacing w:after="0" w:line="276" w:lineRule="auto"/>
         <w:jc w:val="right"/>
         <w:rPr>
-          <w:rFonts w:ascii="Times New Roman" w:eastAsia="Times New Roman" w:hAnsi="Times New Roman" w:cs="Times New Roman"/>
-          <w:sz w:val="24"/>
-          <w:szCs w:val="24"/>
-        </w:rPr>
-      </w:pPr>
-    </w:p>
-    <w:p>
-      <w:pPr>
-        <w:spacing w:after="120" w:line="240" w:lineRule="auto"/>
-        <w:jc w:val="right"/>
-        <w:rPr>
-          <w:rFonts w:ascii="Times New Roman" w:eastAsia="Times New Roman" w:hAnsi="Times New Roman" w:cs="Times New Roman"/>
-          <w:sz w:val="24"/>
-          <w:szCs w:val="24"/>
+          <w:rFonts w:ascii="Times New Roman" w:eastAsia="Arial" w:hAnsi="Times New Roman" w:cs="Times New Roman"/>
+          <w:color w:val="000000"/>
+          <w:sz w:val="20"/>
+          <w:szCs w:val="20"/>
+          <w:lang w:val="en"/>
         </w:rPr>
       </w:pPr>
       <w:r>
         <w:rPr>
-          <w:rFonts w:ascii="Times New Roman" w:eastAsia="Times New Roman" w:hAnsi="Times New Roman" w:cs="Times New Roman"/>
-          <w:sz w:val="24"/>
-          <w:szCs w:val="24"/>
-        </w:rPr>
-        <w:t>DRAFT</w:t>
+          <w:rFonts w:ascii="Times New Roman" w:eastAsia="Arial" w:hAnsi="Times New Roman" w:cs="Times New Roman"/>
+          <w:color w:val="000000"/>
+          <w:sz w:val="20"/>
+          <w:szCs w:val="20"/>
+          <w:lang w:val="en"/>
+        </w:rPr>
+        <w:t xml:space="preserve">Office of Government-wide Policy </w:t>
       </w:r>
     </w:p>
     <w:p>
       <w:pPr>
-        <w:spacing w:after="120" w:line="240" w:lineRule="auto"/>
+        <w:spacing w:after="0" w:line="276" w:lineRule="auto"/>
         <w:jc w:val="right"/>
         <w:rPr>
-          <w:rFonts w:ascii="Times New Roman" w:eastAsia="Times New Roman" w:hAnsi="Times New Roman" w:cs="Times New Roman"/>
-          <w:sz w:val="24"/>
-          <w:szCs w:val="24"/>
-        </w:rPr>
-      </w:pPr>
+          <w:rFonts w:ascii="Times New Roman" w:eastAsia="Arial" w:hAnsi="Times New Roman" w:cs="Times New Roman"/>
+          <w:color w:val="000000"/>
+          <w:sz w:val="20"/>
+          <w:szCs w:val="20"/>
+          <w:lang w:val="en"/>
+        </w:rPr>
+      </w:pPr>
+      <w:r>
+        <w:rPr>
+          <w:rFonts w:ascii="Times New Roman" w:eastAsia="Arial" w:hAnsi="Times New Roman" w:cs="Times New Roman"/>
+          <w:color w:val="000000"/>
+          <w:sz w:val="20"/>
+          <w:szCs w:val="20"/>
+          <w:lang w:val="en"/>
+        </w:rPr>
+        <w:t xml:space="preserve">Office of Technology Strategy </w:t>
+      </w:r>
     </w:p>
     <w:p>
       <w:pPr>
-        <w:spacing w:after="120" w:line="240" w:lineRule="auto"/>
+        <w:spacing w:after="0" w:line="276" w:lineRule="auto"/>
         <w:jc w:val="right"/>
         <w:rPr>
-          <w:rFonts w:ascii="Times New Roman" w:eastAsia="Times New Roman" w:hAnsi="Times New Roman" w:cs="Times New Roman"/>
-          <w:sz w:val="24"/>
-          <w:szCs w:val="24"/>
-        </w:rPr>
-      </w:pPr>
+          <w:rFonts w:ascii="Times New Roman" w:eastAsia="Arial" w:hAnsi="Times New Roman" w:cs="Times New Roman"/>
+          <w:color w:val="000000"/>
+          <w:sz w:val="20"/>
+          <w:szCs w:val="20"/>
+          <w:lang w:val="en"/>
+        </w:rPr>
+      </w:pPr>
+      <w:r>
+        <w:rPr>
+          <w:rFonts w:ascii="Times New Roman" w:eastAsia="Arial" w:hAnsi="Times New Roman" w:cs="Times New Roman"/>
+          <w:color w:val="000000"/>
+          <w:sz w:val="20"/>
+          <w:szCs w:val="20"/>
+          <w:lang w:val="en"/>
+        </w:rPr>
+        <w:t xml:space="preserve">Identity Management Division </w:t>
+      </w:r>
     </w:p>
     <w:p>
       <w:pPr>
-        <w:spacing w:after="120" w:line="240" w:lineRule="auto"/>
+        <w:spacing w:after="0" w:line="276" w:lineRule="auto"/>
         <w:jc w:val="right"/>
         <w:rPr>
-          <w:rFonts w:ascii="Times New Roman" w:eastAsia="Times New Roman" w:hAnsi="Times New Roman" w:cs="Times New Roman"/>
-          <w:b/>
-          <w:sz w:val="32"/>
-          <w:szCs w:val="32"/>
+          <w:rFonts w:ascii="Times New Roman" w:eastAsia="Arial" w:hAnsi="Times New Roman" w:cs="Times New Roman"/>
+          <w:color w:val="000000"/>
+          <w:sz w:val="20"/>
+          <w:szCs w:val="20"/>
+          <w:lang w:val="en"/>
         </w:rPr>
       </w:pPr>
       <w:r>
         <w:rPr>
-          <w:rFonts w:ascii="Times New Roman" w:eastAsia="Times New Roman" w:hAnsi="Times New Roman" w:cs="Times New Roman"/>
-          <w:sz w:val="24"/>
-          <w:szCs w:val="24"/>
-        </w:rPr>
-        <w:lastRenderedPageBreak/>
-        <w:t>Office of Government-wide Policy</w:t>
-      </w:r>
-      <w:r>
-        <w:rPr>
-          <w:rFonts w:ascii="Times New Roman" w:eastAsia="Times New Roman" w:hAnsi="Times New Roman" w:cs="Times New Roman"/>
-          <w:sz w:val="24"/>
-          <w:szCs w:val="24"/>
-        </w:rPr>
-        <w:br/>
-        <w:t>Office of Technology Strategy</w:t>
-      </w:r>
-      <w:r>
-        <w:rPr>
-          <w:rFonts w:ascii="Times New Roman" w:eastAsia="Times New Roman" w:hAnsi="Times New Roman" w:cs="Times New Roman"/>
-          <w:sz w:val="24"/>
-          <w:szCs w:val="24"/>
-        </w:rPr>
-        <w:br/>
-        <w:t xml:space="preserve">Identity Management Division </w:t>
-      </w:r>
-      <w:r>
-        <w:rPr>
-          <w:rFonts w:ascii="Times New Roman" w:eastAsia="Times New Roman" w:hAnsi="Times New Roman" w:cs="Times New Roman"/>
-          <w:sz w:val="24"/>
-          <w:szCs w:val="24"/>
-        </w:rPr>
-        <w:br/>
-        <w:t>Washington, DC 20405</w:t>
+          <w:rFonts w:ascii="Times New Roman" w:eastAsia="Arial" w:hAnsi="Times New Roman" w:cs="Times New Roman"/>
+          <w:color w:val="000000"/>
+          <w:sz w:val="20"/>
+          <w:szCs w:val="20"/>
+          <w:lang w:val="en"/>
+        </w:rPr>
+        <w:t>Washington, DC 2040</w:t>
       </w:r>
     </w:p>
     <w:p>
@@ -504,13 +548,16 @@
           <w:numId w:val="3"/>
         </w:numPr>
         <w:rPr>
-          <w:rFonts w:ascii="Times New Roman" w:hAnsi="Times New Roman"/>
+          <w:rFonts w:ascii="Cambria" w:hAnsi="Cambria"/>
+          <w:color w:val="2F5496" w:themeColor="accent1" w:themeShade="BF"/>
         </w:rPr>
       </w:pPr>
       <w:r>
         <w:rPr>
-          <w:rFonts w:ascii="Times New Roman" w:hAnsi="Times New Roman"/>
-        </w:rPr>
+          <w:rFonts w:ascii="Cambria" w:hAnsi="Cambria"/>
+          <w:color w:val="2F5496" w:themeColor="accent1" w:themeShade="BF"/>
+        </w:rPr>
+        <w:lastRenderedPageBreak/>
         <w:t>Introduction</w:t>
       </w:r>
     </w:p>
@@ -529,7 +576,7 @@
           <w:sz w:val="24"/>
           <w:szCs w:val="24"/>
         </w:rPr>
-        <w:t>This form is for you, the Applicant, to assert and represent that the offering being submitted for Federal Identity Credential and Access Management (FICAM) conformance evaluation complies with applicable laws and regulations, to include the F</w:t>
+        <w:t>This form is for you, the Applicant, to assert and represent that the offering being submitted for Federal Identity Credential and Access Management (FICAM) conformance evaluation complies with applicable laws and regulations,</w:t>
       </w:r>
       <w:r>
         <w:rPr>
@@ -537,7 +584,15 @@
           <w:sz w:val="24"/>
           <w:szCs w:val="24"/>
         </w:rPr>
-        <w:t xml:space="preserve">ederal Acquisition Regulation (FAR) provisions and clauses stated in Section 3.  </w:t>
+        <w:t xml:space="preserve"> including</w:t>
+      </w:r>
+      <w:r>
+        <w:rPr>
+          <w:rFonts w:ascii="Times New Roman" w:eastAsia="Times New Roman" w:hAnsi="Times New Roman" w:cs="Times New Roman"/>
+          <w:sz w:val="24"/>
+          <w:szCs w:val="24"/>
+        </w:rPr>
+        <w:t xml:space="preserve"> the Federal Acquisition Regulation (FAR) provisions and clauses stated in Section 3.  </w:t>
       </w:r>
     </w:p>
     <w:p>
@@ -565,7 +620,7 @@
           <w:sz w:val="24"/>
           <w:szCs w:val="24"/>
         </w:rPr>
-        <w:t>Please provide all the information requested below, including the final assembly locations of each part listed on the Applicant Product Equipment List. Additionally, the sourcing of each major component within the product must be listed.  If a major compon</w:t>
+        <w:t xml:space="preserve">Please provide all the information requested below, including the final assembly locations of each part listed on the Applicant Product Equipment List. Additionally, the sourcing of each major component within the product must be listed.  If a major component is </w:t>
       </w:r>
       <w:r>
         <w:rPr>
@@ -573,7 +628,7 @@
           <w:sz w:val="24"/>
           <w:szCs w:val="24"/>
         </w:rPr>
-        <w:t xml:space="preserve">ent is common among multiple parts, it can be listed once and associated with the parts in the tables below.   If a solution includes parts from multiple vendors, each participating vendor must provide the relevant information for their components in this </w:t>
+        <w:t>shared</w:t>
       </w:r>
       <w:r>
         <w:rPr>
@@ -581,18 +636,7 @@
           <w:sz w:val="24"/>
           <w:szCs w:val="24"/>
         </w:rPr>
-        <w:t xml:space="preserve">document.  </w:t>
-      </w:r>
-    </w:p>
-    <w:p>
-      <w:pPr>
-        <w:pStyle w:val="Heading1"/>
-        <w:rPr>
-          <w:rFonts w:ascii="Times New Roman" w:hAnsi="Times New Roman"/>
-        </w:rPr>
-      </w:pPr>
-      <w:r>
-        <w:br w:type="page"/>
+        <w:t xml:space="preserve"> among multiple parts, it can be listed once and associated with the parts in the tables below.   If a solution includes parts from multiple vendors, each participating vendor must provide the relevant information for their components in this document.  </w:t>
       </w:r>
     </w:p>
     <w:p>
@@ -603,14 +647,15 @@
           <w:numId w:val="3"/>
         </w:numPr>
         <w:rPr>
-          <w:rFonts w:ascii="Times New Roman" w:hAnsi="Times New Roman"/>
+          <w:rFonts w:ascii="Cambria" w:hAnsi="Cambria"/>
+          <w:color w:val="2F5496" w:themeColor="accent1" w:themeShade="BF"/>
         </w:rPr>
       </w:pPr>
       <w:r>
         <w:rPr>
-          <w:rFonts w:ascii="Times New Roman" w:hAnsi="Times New Roman"/>
-        </w:rPr>
-        <w:lastRenderedPageBreak/>
+          <w:rFonts w:ascii="Cambria" w:hAnsi="Cambria"/>
+          <w:color w:val="2F5496" w:themeColor="accent1" w:themeShade="BF"/>
+        </w:rPr>
         <w:t>Applicant Information</w:t>
       </w:r>
     </w:p>
@@ -1714,22 +1759,6 @@
     </w:p>
     <w:p>
       <w:pPr>
-        <w:keepNext/>
-        <w:spacing w:before="120" w:after="120" w:line="240" w:lineRule="auto"/>
-        <w:rPr>
-          <w:rFonts w:ascii="Times New Roman" w:eastAsia="Times New Roman" w:hAnsi="Times New Roman" w:cs="Times New Roman"/>
-          <w:b/>
-          <w:i/>
-          <w:sz w:val="26"/>
-          <w:szCs w:val="26"/>
-        </w:rPr>
-      </w:pPr>
-      <w:r>
-        <w:br w:type="page"/>
-      </w:r>
-    </w:p>
-    <w:p>
-      <w:pPr>
         <w:pStyle w:val="Heading1"/>
         <w:numPr>
           <w:ilvl w:val="0"/>
@@ -1740,8 +1769,12 @@
         </w:rPr>
       </w:pPr>
       <w:r>
-        <w:rPr>
-          <w:rFonts w:ascii="Times New Roman" w:hAnsi="Times New Roman"/>
+        <w:br w:type="page"/>
+      </w:r>
+      <w:r>
+        <w:rPr>
+          <w:rFonts w:ascii="Cambria" w:hAnsi="Cambria"/>
+          <w:color w:val="2F5496" w:themeColor="accent1" w:themeShade="BF"/>
         </w:rPr>
         <w:lastRenderedPageBreak/>
         <w:t>Certifications</w:t>
@@ -1761,15 +1794,25 @@
           <w:sz w:val="24"/>
           <w:szCs w:val="24"/>
         </w:rPr>
-        <w:t>Applicant shall comply and provide the representations and certifications in the following Federal Acquisition Regulation (FAR) provisions and clauses. This is to ensure that products on the FIPS 201 Evaluation Program’s Approved Products List are in compl</w:t>
+        <w:t xml:space="preserve">Applicant shall comply and provide the representations and certifications in the following Federal Acquisition Regulation (FAR) provisions and clauses. This is to ensure that products on the FIPS 201 Evaluation Program’s Approved Products List </w:t>
       </w:r>
+      <w:proofErr w:type="gramStart"/>
       <w:r>
         <w:rPr>
           <w:rFonts w:ascii="Times New Roman" w:eastAsia="Times New Roman" w:hAnsi="Times New Roman" w:cs="Times New Roman"/>
           <w:sz w:val="24"/>
           <w:szCs w:val="24"/>
         </w:rPr>
-        <w:t xml:space="preserve">iance with the applicable FAR clauses and streamlines the acquisition process. </w:t>
+        <w:t>are in compliance with</w:t>
+      </w:r>
+      <w:proofErr w:type="gramEnd"/>
+      <w:r>
+        <w:rPr>
+          <w:rFonts w:ascii="Times New Roman" w:eastAsia="Times New Roman" w:hAnsi="Times New Roman" w:cs="Times New Roman"/>
+          <w:sz w:val="24"/>
+          <w:szCs w:val="24"/>
+        </w:rPr>
+        <w:t xml:space="preserve"> the applicable FAR clauses and streamlines the acquisition process. </w:t>
       </w:r>
     </w:p>
     <w:tbl>
@@ -1875,14 +1918,7 @@
                 <w:sz w:val="24"/>
                 <w:szCs w:val="24"/>
               </w:rPr>
-              <w:t>52.2</w:t>
-            </w:r>
-            <w:r>
-              <w:rPr>
-                <w:sz w:val="24"/>
-                <w:szCs w:val="24"/>
-              </w:rPr>
-              <w:t>04–25 Prohibition on Contracting for Certain Telecommunications and Video Surveillance Services or Equipment.</w:t>
+              <w:t>52.204–25 Prohibition on Contracting for Certain Telecommunications and Video Surveillance Services or Equipment.</w:t>
             </w:r>
           </w:p>
         </w:tc>
@@ -1948,14 +1984,7 @@
                 <w:sz w:val="24"/>
                 <w:szCs w:val="24"/>
               </w:rPr>
-              <w:t>52.225–2 Buy American Certificate.</w:t>
-            </w:r>
-            <w:r>
-              <w:rPr>
-                <w:sz w:val="24"/>
-                <w:szCs w:val="24"/>
-              </w:rPr>
-              <w:t xml:space="preserve"> </w:t>
+              <w:t xml:space="preserve">52.225–2 Buy American Certificate. </w:t>
             </w:r>
           </w:p>
         </w:tc>
@@ -2058,16 +2087,6 @@
           <w:rFonts w:ascii="Times New Roman" w:eastAsia="Times New Roman" w:hAnsi="Times New Roman" w:cs="Times New Roman"/>
         </w:rPr>
       </w:pPr>
-    </w:p>
-    <w:p>
-      <w:pPr>
-        <w:rPr>
-          <w:rFonts w:ascii="Times New Roman" w:eastAsia="Times New Roman" w:hAnsi="Times New Roman" w:cs="Times New Roman"/>
-        </w:rPr>
-      </w:pPr>
-      <w:r>
-        <w:br w:type="page"/>
-      </w:r>
     </w:p>
     <w:p>
       <w:pPr>
@@ -2077,14 +2096,15 @@
           <w:numId w:val="3"/>
         </w:numPr>
         <w:rPr>
-          <w:rFonts w:ascii="Times New Roman" w:hAnsi="Times New Roman"/>
+          <w:rFonts w:ascii="Cambria" w:hAnsi="Cambria"/>
+          <w:color w:val="2F5496" w:themeColor="accent1" w:themeShade="BF"/>
         </w:rPr>
       </w:pPr>
       <w:r>
         <w:rPr>
-          <w:rFonts w:ascii="Times New Roman" w:hAnsi="Times New Roman"/>
-        </w:rPr>
-        <w:lastRenderedPageBreak/>
+          <w:rFonts w:ascii="Cambria" w:hAnsi="Cambria"/>
+          <w:color w:val="2F5496" w:themeColor="accent1" w:themeShade="BF"/>
+        </w:rPr>
         <w:t>Product/Service Information</w:t>
       </w:r>
     </w:p>
@@ -2105,6 +2125,24 @@
         </w:rPr>
         <w:t>Complete the tables below in Section 4.1 or 4.2 depending on whether your solution conforms to Topology 13.01 or 13.02.</w:t>
       </w:r>
+      <w:r>
+        <w:rPr>
+          <w:rFonts w:ascii="Times New Roman" w:eastAsia="Times New Roman" w:hAnsi="Times New Roman" w:cs="Times New Roman"/>
+          <w:sz w:val="24"/>
+          <w:szCs w:val="24"/>
+        </w:rPr>
+        <w:t xml:space="preserve"> </w:t>
+      </w:r>
+    </w:p>
+    <w:p>
+      <w:pPr>
+        <w:spacing w:before="60" w:after="120" w:line="240" w:lineRule="auto"/>
+        <w:rPr>
+          <w:rFonts w:ascii="Times New Roman" w:eastAsia="Times New Roman" w:hAnsi="Times New Roman" w:cs="Times New Roman"/>
+          <w:sz w:val="24"/>
+          <w:szCs w:val="24"/>
+        </w:rPr>
+      </w:pPr>
     </w:p>
     <w:p>
       <w:pPr>
@@ -2463,7 +2501,10 @@
           <w:szCs w:val="20"/>
         </w:rPr>
       </w:pPr>
-      <w:r>
+    </w:p>
+    <w:p>
+      <w:pPr>
+        <w:spacing w:after="120" w:line="240" w:lineRule="auto"/>
         <w:rPr>
           <w:rFonts w:ascii="Times New Roman" w:eastAsia="Times New Roman" w:hAnsi="Times New Roman" w:cs="Times New Roman"/>
           <w:b/>
@@ -2471,6 +2512,52 @@
           <w:sz w:val="20"/>
           <w:szCs w:val="20"/>
         </w:rPr>
+      </w:pPr>
+    </w:p>
+    <w:p>
+      <w:pPr>
+        <w:spacing w:after="120" w:line="240" w:lineRule="auto"/>
+        <w:rPr>
+          <w:rFonts w:ascii="Times New Roman" w:eastAsia="Times New Roman" w:hAnsi="Times New Roman" w:cs="Times New Roman"/>
+          <w:b/>
+          <w:i/>
+          <w:sz w:val="20"/>
+          <w:szCs w:val="20"/>
+        </w:rPr>
+      </w:pPr>
+    </w:p>
+    <w:p>
+      <w:pPr>
+        <w:spacing w:after="120" w:line="240" w:lineRule="auto"/>
+        <w:rPr>
+          <w:rFonts w:ascii="Times New Roman" w:eastAsia="Times New Roman" w:hAnsi="Times New Roman" w:cs="Times New Roman"/>
+          <w:b/>
+          <w:i/>
+          <w:sz w:val="20"/>
+          <w:szCs w:val="20"/>
+        </w:rPr>
+      </w:pPr>
+    </w:p>
+    <w:p>
+      <w:pPr>
+        <w:spacing w:after="120" w:line="240" w:lineRule="auto"/>
+        <w:rPr>
+          <w:rFonts w:ascii="Times New Roman" w:eastAsia="Times New Roman" w:hAnsi="Times New Roman" w:cs="Times New Roman"/>
+          <w:b/>
+          <w:i/>
+          <w:sz w:val="20"/>
+          <w:szCs w:val="20"/>
+        </w:rPr>
+      </w:pPr>
+      <w:r>
+        <w:rPr>
+          <w:rFonts w:ascii="Times New Roman" w:eastAsia="Times New Roman" w:hAnsi="Times New Roman" w:cs="Times New Roman"/>
+          <w:b/>
+          <w:i/>
+          <w:sz w:val="20"/>
+          <w:szCs w:val="20"/>
+        </w:rPr>
+        <w:lastRenderedPageBreak/>
         <w:t>Table2 - Validation System (repeat table as needed)</w:t>
       </w:r>
     </w:p>
@@ -2799,7 +2886,27 @@
           <w:sz w:val="20"/>
           <w:szCs w:val="20"/>
         </w:rPr>
-        <w:t>Table 3 - PIV Reader (repeat table as needed)</w:t>
+        <w:t xml:space="preserve">Table 3 - PIV </w:t>
+      </w:r>
+      <w:r>
+        <w:rPr>
+          <w:rFonts w:ascii="Times New Roman" w:eastAsia="Times New Roman" w:hAnsi="Times New Roman" w:cs="Times New Roman"/>
+          <w:b/>
+          <w:i/>
+          <w:sz w:val="20"/>
+          <w:szCs w:val="20"/>
+        </w:rPr>
+        <w:t xml:space="preserve">PACS </w:t>
+      </w:r>
+      <w:r>
+        <w:rPr>
+          <w:rFonts w:ascii="Times New Roman" w:eastAsia="Times New Roman" w:hAnsi="Times New Roman" w:cs="Times New Roman"/>
+          <w:b/>
+          <w:i/>
+          <w:sz w:val="20"/>
+          <w:szCs w:val="20"/>
+        </w:rPr>
+        <w:t>Reader (repeat table as needed)</w:t>
       </w:r>
     </w:p>
     <w:tbl>
@@ -3474,8 +3581,27 @@
           <w:sz w:val="20"/>
           <w:szCs w:val="20"/>
         </w:rPr>
-        <w:lastRenderedPageBreak/>
-        <w:t>Table 5 - PIV Reader (repeat table as needed)</w:t>
+        <w:t xml:space="preserve">Table 5 - PIV </w:t>
+      </w:r>
+      <w:r>
+        <w:rPr>
+          <w:rFonts w:ascii="Times New Roman" w:eastAsia="Times New Roman" w:hAnsi="Times New Roman" w:cs="Times New Roman"/>
+          <w:b/>
+          <w:i/>
+          <w:sz w:val="20"/>
+          <w:szCs w:val="20"/>
+        </w:rPr>
+        <w:t xml:space="preserve">PACS </w:t>
+      </w:r>
+      <w:r>
+        <w:rPr>
+          <w:rFonts w:ascii="Times New Roman" w:eastAsia="Times New Roman" w:hAnsi="Times New Roman" w:cs="Times New Roman"/>
+          <w:b/>
+          <w:i/>
+          <w:sz w:val="20"/>
+          <w:szCs w:val="20"/>
+        </w:rPr>
+        <w:t>Reader (repeat table as needed)</w:t>
       </w:r>
     </w:p>
     <w:tbl>
@@ -3804,12 +3930,14 @@
           <w:numId w:val="3"/>
         </w:numPr>
         <w:rPr>
-          <w:rFonts w:ascii="Times New Roman" w:hAnsi="Times New Roman"/>
+          <w:rFonts w:ascii="Cambria" w:hAnsi="Cambria"/>
+          <w:color w:val="2F5496" w:themeColor="accent1" w:themeShade="BF"/>
         </w:rPr>
       </w:pPr>
       <w:r>
         <w:rPr>
-          <w:rFonts w:ascii="Times New Roman" w:hAnsi="Times New Roman"/>
+          <w:rFonts w:ascii="Cambria" w:hAnsi="Cambria"/>
+          <w:color w:val="2F5496" w:themeColor="accent1" w:themeShade="BF"/>
         </w:rPr>
         <w:lastRenderedPageBreak/>
         <w:t>Supply Chain Information</w:t>
@@ -3829,7 +3957,23 @@
           <w:sz w:val="24"/>
           <w:szCs w:val="24"/>
         </w:rPr>
-        <w:t>The following tables are provided for the applicant to supply information on each system part and major component. The following definitions will assist in identifying each category:</w:t>
+        <w:t xml:space="preserve">The following tables are provided for the applicant to supply information on each system part and major component. </w:t>
+      </w:r>
+      <w:r>
+        <w:rPr>
+          <w:rFonts w:ascii="Times New Roman" w:eastAsia="Times New Roman" w:hAnsi="Times New Roman" w:cs="Times New Roman"/>
+          <w:sz w:val="24"/>
+          <w:szCs w:val="24"/>
+        </w:rPr>
+        <w:t xml:space="preserve">Repeat the table as needed. </w:t>
+      </w:r>
+      <w:r>
+        <w:rPr>
+          <w:rFonts w:ascii="Times New Roman" w:eastAsia="Times New Roman" w:hAnsi="Times New Roman" w:cs="Times New Roman"/>
+          <w:sz w:val="24"/>
+          <w:szCs w:val="24"/>
+        </w:rPr>
+        <w:t>The following definitions will assist in identifying each category:</w:t>
       </w:r>
     </w:p>
     <w:p>
@@ -3870,16 +4014,7 @@
           <w:sz w:val="24"/>
           <w:szCs w:val="24"/>
         </w:rPr>
-        <w:t>:  Each part should be included in the Applicant Product Equipment Li</w:t>
-      </w:r>
-      <w:r>
-        <w:rPr>
-          <w:rFonts w:ascii="Times New Roman" w:eastAsia="Times New Roman" w:hAnsi="Times New Roman" w:cs="Times New Roman"/>
-          <w:color w:val="000000"/>
-          <w:sz w:val="24"/>
-          <w:szCs w:val="24"/>
-        </w:rPr>
-        <w:t>st document as part of the applicant submission package. Examples include but are not limited to:</w:t>
+        <w:t>:  Each part should be included in the Applicant Product Equipment List document as part of the applicant submission package. Examples include but are not limited to:</w:t>
       </w:r>
     </w:p>
     <w:p>
@@ -4861,6 +4996,15 @@
         </w:rPr>
       </w:pPr>
     </w:p>
+    <w:p>
+      <w:pPr>
+        <w:rPr>
+          <w:rFonts w:ascii="Times New Roman" w:eastAsia="Times New Roman" w:hAnsi="Times New Roman" w:cs="Times New Roman"/>
+          <w:sz w:val="24"/>
+          <w:szCs w:val="24"/>
+        </w:rPr>
+      </w:pPr>
+    </w:p>
     <w:tbl>
       <w:tblPr>
         <w:tblStyle w:val="aff0"/>
@@ -4902,6 +5046,7 @@
                 <w:sz w:val="24"/>
                 <w:szCs w:val="24"/>
               </w:rPr>
+              <w:lastRenderedPageBreak/>
               <w:t>Part</w:t>
             </w:r>
           </w:p>
@@ -5005,7 +5150,6 @@
                 <w:sz w:val="24"/>
                 <w:szCs w:val="24"/>
               </w:rPr>
-              <w:lastRenderedPageBreak/>
               <w:t>Part Number</w:t>
             </w:r>
           </w:p>
@@ -6097,6 +6241,7 @@
                 <w:sz w:val="24"/>
                 <w:szCs w:val="24"/>
               </w:rPr>
+              <w:lastRenderedPageBreak/>
               <w:t>Final Assembly City/State/Country</w:t>
             </w:r>
           </w:p>
@@ -6192,7 +6337,6 @@
                 <w:sz w:val="24"/>
                 <w:szCs w:val="24"/>
               </w:rPr>
-              <w:lastRenderedPageBreak/>
               <w:t>Manufacturer Name</w:t>
             </w:r>
           </w:p>
@@ -6377,78 +6521,6 @@
           <w:szCs w:val="24"/>
         </w:rPr>
       </w:pPr>
-    </w:p>
-    <w:p>
-      <w:pPr>
-        <w:rPr>
-          <w:rFonts w:ascii="Times New Roman" w:eastAsia="Times New Roman" w:hAnsi="Times New Roman" w:cs="Times New Roman"/>
-          <w:sz w:val="24"/>
-          <w:szCs w:val="24"/>
-        </w:rPr>
-      </w:pPr>
-    </w:p>
-    <w:p>
-      <w:pPr>
-        <w:rPr>
-          <w:rFonts w:ascii="Times New Roman" w:eastAsia="Times New Roman" w:hAnsi="Times New Roman" w:cs="Times New Roman"/>
-          <w:sz w:val="24"/>
-          <w:szCs w:val="24"/>
-        </w:rPr>
-      </w:pPr>
-    </w:p>
-    <w:p>
-      <w:pPr>
-        <w:pStyle w:val="Heading2"/>
-        <w:ind w:left="576"/>
-        <w:rPr>
-          <w:rFonts w:ascii="Times New Roman" w:hAnsi="Times New Roman"/>
-          <w:i w:val="0"/>
-        </w:rPr>
-      </w:pPr>
-    </w:p>
-    <w:p>
-      <w:pPr>
-        <w:rPr>
-          <w:rFonts w:ascii="Times New Roman" w:eastAsia="Times New Roman" w:hAnsi="Times New Roman" w:cs="Times New Roman"/>
-          <w:sz w:val="24"/>
-          <w:szCs w:val="24"/>
-        </w:rPr>
-      </w:pPr>
-    </w:p>
-    <w:p>
-      <w:pPr>
-        <w:rPr>
-          <w:rFonts w:ascii="Times New Roman" w:eastAsia="Times New Roman" w:hAnsi="Times New Roman" w:cs="Times New Roman"/>
-          <w:sz w:val="24"/>
-          <w:szCs w:val="24"/>
-        </w:rPr>
-      </w:pPr>
-    </w:p>
-    <w:p>
-      <w:pPr>
-        <w:rPr>
-          <w:rFonts w:ascii="Times New Roman" w:eastAsia="Times New Roman" w:hAnsi="Times New Roman" w:cs="Times New Roman"/>
-          <w:sz w:val="24"/>
-          <w:szCs w:val="24"/>
-        </w:rPr>
-      </w:pPr>
-    </w:p>
-    <w:p>
-      <w:pPr>
-        <w:rPr>
-          <w:rFonts w:ascii="Times New Roman" w:eastAsia="Times New Roman" w:hAnsi="Times New Roman" w:cs="Times New Roman"/>
-        </w:rPr>
-      </w:pPr>
-    </w:p>
-    <w:p>
-      <w:pPr>
-        <w:rPr>
-          <w:rFonts w:ascii="Times New Roman" w:eastAsia="Times New Roman" w:hAnsi="Times New Roman" w:cs="Times New Roman"/>
-        </w:rPr>
-      </w:pPr>
-      <w:r>
-        <w:br w:type="page"/>
-      </w:r>
     </w:p>
     <w:p>
       <w:pPr>
@@ -6458,14 +6530,15 @@
           <w:numId w:val="3"/>
         </w:numPr>
         <w:rPr>
-          <w:rFonts w:ascii="Times New Roman" w:hAnsi="Times New Roman"/>
+          <w:rFonts w:ascii="Cambria" w:hAnsi="Cambria"/>
+          <w:color w:val="2F5496" w:themeColor="accent1" w:themeShade="BF"/>
         </w:rPr>
       </w:pPr>
       <w:r>
         <w:rPr>
-          <w:rFonts w:ascii="Times New Roman" w:hAnsi="Times New Roman"/>
-        </w:rPr>
-        <w:lastRenderedPageBreak/>
+          <w:rFonts w:ascii="Cambria" w:hAnsi="Cambria"/>
+          <w:color w:val="2F5496" w:themeColor="accent1" w:themeShade="BF"/>
+        </w:rPr>
         <w:t>Attestation and Signature</w:t>
       </w:r>
     </w:p>
@@ -6530,7 +6603,7 @@
           <w:sz w:val="24"/>
           <w:szCs w:val="24"/>
         </w:rPr>
-        <w:t>My organization is aware of the requirements of FIPS 201 and its related publications and my organization confirms, to the best of our</w:t>
+        <w:t xml:space="preserve">My organization is aware of the requirements of FIPS </w:t>
       </w:r>
       <w:r>
         <w:rPr>
@@ -6539,7 +6612,16 @@
           <w:sz w:val="24"/>
           <w:szCs w:val="24"/>
         </w:rPr>
-        <w:t xml:space="preserve"> knowledge, that our Product or Service complies with such requirements.</w:t>
+        <w:t>201,</w:t>
+      </w:r>
+      <w:r>
+        <w:rPr>
+          <w:rFonts w:ascii="Times New Roman" w:eastAsia="Times New Roman" w:hAnsi="Times New Roman" w:cs="Times New Roman"/>
+          <w:color w:val="000000"/>
+          <w:sz w:val="24"/>
+          <w:szCs w:val="24"/>
+        </w:rPr>
+        <w:t xml:space="preserve"> and its related publications and my organization confirms, to the best of our knowledge, that our Product or Service complies with such requirements.</w:t>
       </w:r>
     </w:p>
     <w:p>
@@ -6564,16 +6646,7 @@
           <w:sz w:val="24"/>
           <w:szCs w:val="24"/>
         </w:rPr>
-        <w:t>My organization will notify the FIPS 201 Evaluation Program of any manufacturing or product change (form, fit, function, assembly, or major component source) that our Product or Servi</w:t>
-      </w:r>
-      <w:r>
-        <w:rPr>
-          <w:rFonts w:ascii="Times New Roman" w:eastAsia="Times New Roman" w:hAnsi="Times New Roman" w:cs="Times New Roman"/>
-          <w:color w:val="000000"/>
-          <w:sz w:val="24"/>
-          <w:szCs w:val="24"/>
-        </w:rPr>
-        <w:t xml:space="preserve">ce may undergo from the date it is placed on the Approved Products List (APL) until it is removed and placed on the Removed Products List (RPL). </w:t>
+        <w:t xml:space="preserve">My organization will notify the FIPS 201 Evaluation Program of any manufacturing or product change (form, fit, function, assembly, or major component source) that our Product or Service may undergo from the date it is placed on the Approved Products List (APL) until it is removed and placed on the Removed Products List (RPL). </w:t>
       </w:r>
     </w:p>
     <w:p>
@@ -6598,16 +6671,7 @@
           <w:sz w:val="24"/>
           <w:szCs w:val="24"/>
         </w:rPr>
-        <w:t>The Supply Chain Information contained in this document has been fully and accurately disclosed.  My organizat</w:t>
-      </w:r>
-      <w:r>
-        <w:rPr>
-          <w:rFonts w:ascii="Times New Roman" w:eastAsia="Times New Roman" w:hAnsi="Times New Roman" w:cs="Times New Roman"/>
-          <w:color w:val="000000"/>
-          <w:sz w:val="24"/>
-          <w:szCs w:val="24"/>
-        </w:rPr>
-        <w:t xml:space="preserve">ion understands that if the FIPS 201 Evaluation Program later determines that the information provided was inaccurate or false, it may result in immediate removal of our Product or Service from the APL, </w:t>
+        <w:t xml:space="preserve">The Supply Chain Information contained in this document has been fully and accurately disclosed.  My organization understands that if the FIPS 201 Evaluation Program later determines that the information provided was inaccurate or false, it may result in immediate removal of our Product or Service from the APL, </w:t>
       </w:r>
       <w:sdt>
         <w:sdtPr>
@@ -6624,25 +6688,7 @@
           <w:sz w:val="24"/>
           <w:szCs w:val="24"/>
         </w:rPr>
-        <w:t>in addition to any other penalties as enumerated wi</w:t>
-      </w:r>
-      <w:r>
-        <w:rPr>
-          <w:rFonts w:ascii="Times New Roman" w:eastAsia="Times New Roman" w:hAnsi="Times New Roman" w:cs="Times New Roman"/>
-          <w:color w:val="000000"/>
-          <w:sz w:val="24"/>
-          <w:szCs w:val="24"/>
-        </w:rPr>
-        <w:t>thin the FAR</w:t>
-      </w:r>
-      <w:r>
-        <w:rPr>
-          <w:rFonts w:ascii="Times New Roman" w:eastAsia="Times New Roman" w:hAnsi="Times New Roman" w:cs="Times New Roman"/>
-          <w:color w:val="000000"/>
-          <w:sz w:val="24"/>
-          <w:szCs w:val="24"/>
-        </w:rPr>
-        <w:t xml:space="preserve">.   </w:t>
+        <w:t xml:space="preserve">in addition to any other penalties as enumerated within the FAR.   </w:t>
       </w:r>
     </w:p>
     <w:p>
@@ -6703,8 +6749,16 @@
           <w:p>
             <w:pPr>
               <w:jc w:val="center"/>
-            </w:pPr>
-            <w:r>
+              <w:rPr>
+                <w:sz w:val="24"/>
+                <w:szCs w:val="24"/>
+              </w:rPr>
+            </w:pPr>
+            <w:r>
+              <w:rPr>
+                <w:sz w:val="24"/>
+                <w:szCs w:val="24"/>
+              </w:rPr>
               <w:t>Signature</w:t>
             </w:r>
           </w:p>
@@ -6717,6 +6771,10 @@
           <w:p>
             <w:pPr>
               <w:jc w:val="center"/>
+              <w:rPr>
+                <w:sz w:val="24"/>
+                <w:szCs w:val="24"/>
+              </w:rPr>
             </w:pPr>
           </w:p>
         </w:tc>
@@ -6729,8 +6787,16 @@
           <w:p>
             <w:pPr>
               <w:jc w:val="center"/>
-            </w:pPr>
-            <w:r>
+              <w:rPr>
+                <w:sz w:val="24"/>
+                <w:szCs w:val="24"/>
+              </w:rPr>
+            </w:pPr>
+            <w:r>
+              <w:rPr>
+                <w:sz w:val="24"/>
+                <w:szCs w:val="24"/>
+              </w:rPr>
               <w:t>Date</w:t>
             </w:r>
           </w:p>
@@ -6743,6 +6809,10 @@
           <w:p>
             <w:pPr>
               <w:jc w:val="center"/>
+              <w:rPr>
+                <w:sz w:val="24"/>
+                <w:szCs w:val="24"/>
+              </w:rPr>
             </w:pPr>
           </w:p>
         </w:tc>
@@ -6760,8 +6830,16 @@
           <w:p>
             <w:pPr>
               <w:jc w:val="center"/>
-            </w:pPr>
-            <w:r>
+              <w:rPr>
+                <w:sz w:val="24"/>
+                <w:szCs w:val="24"/>
+              </w:rPr>
+            </w:pPr>
+            <w:r>
+              <w:rPr>
+                <w:sz w:val="24"/>
+                <w:szCs w:val="24"/>
+              </w:rPr>
               <w:t>Applicant Organization</w:t>
             </w:r>
           </w:p>
@@ -6775,6 +6853,10 @@
           <w:p>
             <w:pPr>
               <w:jc w:val="center"/>
+              <w:rPr>
+                <w:sz w:val="24"/>
+                <w:szCs w:val="24"/>
+              </w:rPr>
             </w:pPr>
           </w:p>
         </w:tc>
@@ -6792,8 +6874,16 @@
           <w:p>
             <w:pPr>
               <w:jc w:val="center"/>
-            </w:pPr>
-            <w:r>
+              <w:rPr>
+                <w:sz w:val="24"/>
+                <w:szCs w:val="24"/>
+              </w:rPr>
+            </w:pPr>
+            <w:r>
+              <w:rPr>
+                <w:sz w:val="24"/>
+                <w:szCs w:val="24"/>
+              </w:rPr>
               <w:t>Name</w:t>
             </w:r>
           </w:p>
@@ -6807,6 +6897,10 @@
           <w:p>
             <w:pPr>
               <w:jc w:val="center"/>
+              <w:rPr>
+                <w:sz w:val="24"/>
+                <w:szCs w:val="24"/>
+              </w:rPr>
             </w:pPr>
           </w:p>
         </w:tc>
@@ -6824,8 +6918,16 @@
           <w:p>
             <w:pPr>
               <w:jc w:val="center"/>
-            </w:pPr>
-            <w:r>
+              <w:rPr>
+                <w:sz w:val="24"/>
+                <w:szCs w:val="24"/>
+              </w:rPr>
+            </w:pPr>
+            <w:r>
+              <w:rPr>
+                <w:sz w:val="24"/>
+                <w:szCs w:val="24"/>
+              </w:rPr>
               <w:t>Title</w:t>
             </w:r>
           </w:p>
@@ -6839,6 +6941,10 @@
           <w:p>
             <w:pPr>
               <w:jc w:val="center"/>
+              <w:rPr>
+                <w:sz w:val="24"/>
+                <w:szCs w:val="24"/>
+              </w:rPr>
             </w:pPr>
           </w:p>
         </w:tc>
@@ -6867,15 +6973,17 @@
       <w:footerReference w:type="default" r:id="rId10"/>
       <w:pgSz w:w="12240" w:h="15840"/>
       <w:pgMar w:top="1440" w:right="1440" w:bottom="1440" w:left="1440" w:header="720" w:footer="720" w:gutter="0"/>
-      <w:pgNumType w:start="1"/>
+      <w:pgNumType w:start="0"/>
       <w:cols w:space="720"/>
+      <w:titlePg/>
+      <w:docGrid w:linePitch="299"/>
     </w:sectPr>
   </w:body>
 </w:document>
 </file>
 
 <file path=word/endnotes.xml><?xml version="1.0" encoding="utf-8"?>
-<w:endnotes xmlns:wpc="http://schemas.microsoft.com/office/word/2010/wordprocessingCanvas" xmlns:cx="http://schemas.microsoft.com/office/drawing/2014/chartex" xmlns:cx1="http://schemas.microsoft.com/office/drawing/2015/9/8/chartex" xmlns:cx2="http://schemas.microsoft.com/office/drawing/2015/10/21/chartex" xmlns:cx3="http://schemas.microsoft.com/office/drawing/2016/5/9/chartex" xmlns:cx4="http://schemas.microsoft.com/office/drawing/2016/5/10/chartex" xmlns:cx5="http://schemas.microsoft.com/office/drawing/2016/5/11/chartex" xmlns:cx6="http://schemas.microsoft.com/office/drawing/2016/5/12/chartex" xmlns:cx7="http://schemas.microsoft.com/office/drawing/2016/5/13/chartex" xmlns:cx8="http://schemas.microsoft.com/office/drawing/2016/5/14/chartex" xmlns:mc="http://schemas.openxmlformats.org/markup-compatibility/2006" xmlns:aink="http://schemas.microsoft.com/office/drawing/2016/ink" xmlns:am3d="http://schemas.microsoft.com/office/drawing/2017/model3d" xmlns:o="urn:schemas-microsoft-com:office:office" xmlns:r="http://schemas.openxmlformats.org/officeDocument/2006/relationships" xmlns:m="http://schemas.openxmlformats.org/officeDocument/2006/math" xmlns:v="urn:schemas-microsoft-com:vml" xmlns:wp14="http://schemas.microsoft.com/office/word/2010/wordprocessingDrawing" xmlns:wp="http://schemas.openxmlformats.org/drawingml/2006/wordprocessingDrawing" xmlns:w10="urn:schemas-microsoft-com:office:word" xmlns:w="http://schemas.openxmlformats.org/wordprocessingml/2006/main" xmlns:w14="http://schemas.microsoft.com/office/word/2010/wordml" xmlns:w15="http://schemas.microsoft.com/office/word/2012/wordml" xmlns:w16cid="http://schemas.microsoft.com/office/word/2016/wordml/cid" xmlns:w16se="http://schemas.microsoft.com/office/word/2015/wordml/symex" xmlns:wpg="http://schemas.microsoft.com/office/word/2010/wordprocessingGroup" xmlns:wpi="http://schemas.microsoft.com/office/word/2010/wordprocessingInk" xmlns:wne="http://schemas.microsoft.com/office/word/2006/wordml" xmlns:wps="http://schemas.microsoft.com/office/word/2010/wordprocessingShape" mc:Ignorable="w14 w15 w16se w16cid wp14">
+<w:endnotes xmlns:wpc="http://schemas.microsoft.com/office/word/2010/wordprocessingCanvas" xmlns:cx="http://schemas.microsoft.com/office/drawing/2014/chartex" xmlns:cx1="http://schemas.microsoft.com/office/drawing/2015/9/8/chartex" xmlns:cx2="http://schemas.microsoft.com/office/drawing/2015/10/21/chartex" xmlns:cx3="http://schemas.microsoft.com/office/drawing/2016/5/9/chartex" xmlns:cx4="http://schemas.microsoft.com/office/drawing/2016/5/10/chartex" xmlns:cx5="http://schemas.microsoft.com/office/drawing/2016/5/11/chartex" xmlns:cx6="http://schemas.microsoft.com/office/drawing/2016/5/12/chartex" xmlns:cx7="http://schemas.microsoft.com/office/drawing/2016/5/13/chartex" xmlns:cx8="http://schemas.microsoft.com/office/drawing/2016/5/14/chartex" xmlns:mc="http://schemas.openxmlformats.org/markup-compatibility/2006" xmlns:aink="http://schemas.microsoft.com/office/drawing/2016/ink" xmlns:am3d="http://schemas.microsoft.com/office/drawing/2017/model3d" xmlns:o="urn:schemas-microsoft-com:office:office" xmlns:oel="http://schemas.microsoft.com/office/2019/extlst" xmlns:r="http://schemas.openxmlformats.org/officeDocument/2006/relationships" xmlns:m="http://schemas.openxmlformats.org/officeDocument/2006/math" xmlns:v="urn:schemas-microsoft-com:vml" xmlns:wp14="http://schemas.microsoft.com/office/word/2010/wordprocessingDrawing" xmlns:wp="http://schemas.openxmlformats.org/drawingml/2006/wordprocessingDrawing" xmlns:w10="urn:schemas-microsoft-com:office:word" xmlns:w="http://schemas.openxmlformats.org/wordprocessingml/2006/main" xmlns:w14="http://schemas.microsoft.com/office/word/2010/wordml" xmlns:w15="http://schemas.microsoft.com/office/word/2012/wordml" xmlns:w16cex="http://schemas.microsoft.com/office/word/2018/wordml/cex" xmlns:w16cid="http://schemas.microsoft.com/office/word/2016/wordml/cid" xmlns:w16="http://schemas.microsoft.com/office/word/2018/wordml" xmlns:w16sdtdh="http://schemas.microsoft.com/office/word/2020/wordml/sdtdatahash" xmlns:w16se="http://schemas.microsoft.com/office/word/2015/wordml/symex" xmlns:wpg="http://schemas.microsoft.com/office/word/2010/wordprocessingGroup" xmlns:wpi="http://schemas.microsoft.com/office/word/2010/wordprocessingInk" xmlns:wne="http://schemas.microsoft.com/office/word/2006/wordml" xmlns:wps="http://schemas.microsoft.com/office/word/2010/wordprocessingShape" mc:Ignorable="w14 w15 w16se w16cid w16 w16cex w16sdtdh wp14">
   <w:endnote w:type="separator" w:id="-1">
     <w:p>
       <w:pPr>
@@ -6900,7 +7008,7 @@
 </file>
 
 <file path=word/footer1.xml><?xml version="1.0" encoding="utf-8"?>
-<w:ftr xmlns:wpc="http://schemas.microsoft.com/office/word/2010/wordprocessingCanvas" xmlns:cx="http://schemas.microsoft.com/office/drawing/2014/chartex" xmlns:cx1="http://schemas.microsoft.com/office/drawing/2015/9/8/chartex" xmlns:cx2="http://schemas.microsoft.com/office/drawing/2015/10/21/chartex" xmlns:cx3="http://schemas.microsoft.com/office/drawing/2016/5/9/chartex" xmlns:cx4="http://schemas.microsoft.com/office/drawing/2016/5/10/chartex" xmlns:cx5="http://schemas.microsoft.com/office/drawing/2016/5/11/chartex" xmlns:cx6="http://schemas.microsoft.com/office/drawing/2016/5/12/chartex" xmlns:cx7="http://schemas.microsoft.com/office/drawing/2016/5/13/chartex" xmlns:cx8="http://schemas.microsoft.com/office/drawing/2016/5/14/chartex" xmlns:mc="http://schemas.openxmlformats.org/markup-compatibility/2006" xmlns:aink="http://schemas.microsoft.com/office/drawing/2016/ink" xmlns:am3d="http://schemas.microsoft.com/office/drawing/2017/model3d" xmlns:o="urn:schemas-microsoft-com:office:office" xmlns:r="http://schemas.openxmlformats.org/officeDocument/2006/relationships" xmlns:m="http://schemas.openxmlformats.org/officeDocument/2006/math" xmlns:v="urn:schemas-microsoft-com:vml" xmlns:wp14="http://schemas.microsoft.com/office/word/2010/wordprocessingDrawing" xmlns:wp="http://schemas.openxmlformats.org/drawingml/2006/wordprocessingDrawing" xmlns:w10="urn:schemas-microsoft-com:office:word" xmlns:w="http://schemas.openxmlformats.org/wordprocessingml/2006/main" xmlns:w14="http://schemas.microsoft.com/office/word/2010/wordml" xmlns:w15="http://schemas.microsoft.com/office/word/2012/wordml" xmlns:w16cid="http://schemas.microsoft.com/office/word/2016/wordml/cid" xmlns:w16se="http://schemas.microsoft.com/office/word/2015/wordml/symex" xmlns:wpg="http://schemas.microsoft.com/office/word/2010/wordprocessingGroup" xmlns:wpi="http://schemas.microsoft.com/office/word/2010/wordprocessingInk" xmlns:wne="http://schemas.microsoft.com/office/word/2006/wordml" xmlns:wps="http://schemas.microsoft.com/office/word/2010/wordprocessingShape" mc:Ignorable="w14 w15 w16se w16cid wp14">
+<w:ftr xmlns:wpc="http://schemas.microsoft.com/office/word/2010/wordprocessingCanvas" xmlns:cx="http://schemas.microsoft.com/office/drawing/2014/chartex" xmlns:cx1="http://schemas.microsoft.com/office/drawing/2015/9/8/chartex" xmlns:cx2="http://schemas.microsoft.com/office/drawing/2015/10/21/chartex" xmlns:cx3="http://schemas.microsoft.com/office/drawing/2016/5/9/chartex" xmlns:cx4="http://schemas.microsoft.com/office/drawing/2016/5/10/chartex" xmlns:cx5="http://schemas.microsoft.com/office/drawing/2016/5/11/chartex" xmlns:cx6="http://schemas.microsoft.com/office/drawing/2016/5/12/chartex" xmlns:cx7="http://schemas.microsoft.com/office/drawing/2016/5/13/chartex" xmlns:cx8="http://schemas.microsoft.com/office/drawing/2016/5/14/chartex" xmlns:mc="http://schemas.openxmlformats.org/markup-compatibility/2006" xmlns:aink="http://schemas.microsoft.com/office/drawing/2016/ink" xmlns:am3d="http://schemas.microsoft.com/office/drawing/2017/model3d" xmlns:o="urn:schemas-microsoft-com:office:office" xmlns:oel="http://schemas.microsoft.com/office/2019/extlst" xmlns:r="http://schemas.openxmlformats.org/officeDocument/2006/relationships" xmlns:m="http://schemas.openxmlformats.org/officeDocument/2006/math" xmlns:v="urn:schemas-microsoft-com:vml" xmlns:wp14="http://schemas.microsoft.com/office/word/2010/wordprocessingDrawing" xmlns:wp="http://schemas.openxmlformats.org/drawingml/2006/wordprocessingDrawing" xmlns:w10="urn:schemas-microsoft-com:office:word" xmlns:w="http://schemas.openxmlformats.org/wordprocessingml/2006/main" xmlns:w14="http://schemas.microsoft.com/office/word/2010/wordml" xmlns:w15="http://schemas.microsoft.com/office/word/2012/wordml" xmlns:w16cex="http://schemas.microsoft.com/office/word/2018/wordml/cex" xmlns:w16cid="http://schemas.microsoft.com/office/word/2016/wordml/cid" xmlns:w16="http://schemas.microsoft.com/office/word/2018/wordml" xmlns:w16sdtdh="http://schemas.microsoft.com/office/word/2020/wordml/sdtdatahash" xmlns:w16se="http://schemas.microsoft.com/office/word/2015/wordml/symex" xmlns:wpg="http://schemas.microsoft.com/office/word/2010/wordprocessingGroup" xmlns:wpi="http://schemas.microsoft.com/office/word/2010/wordprocessingInk" xmlns:wne="http://schemas.microsoft.com/office/word/2006/wordml" xmlns:wps="http://schemas.microsoft.com/office/word/2010/wordprocessingShape" mc:Ignorable="w14 w15 w16se w16cid w16 w16cex w16sdtdh wp14">
   <w:p>
     <w:pPr>
       <w:pBdr>
@@ -6996,7 +7104,7 @@
 </file>
 
 <file path=word/footnotes.xml><?xml version="1.0" encoding="utf-8"?>
-<w:footnotes xmlns:wpc="http://schemas.microsoft.com/office/word/2010/wordprocessingCanvas" xmlns:cx="http://schemas.microsoft.com/office/drawing/2014/chartex" xmlns:cx1="http://schemas.microsoft.com/office/drawing/2015/9/8/chartex" xmlns:cx2="http://schemas.microsoft.com/office/drawing/2015/10/21/chartex" xmlns:cx3="http://schemas.microsoft.com/office/drawing/2016/5/9/chartex" xmlns:cx4="http://schemas.microsoft.com/office/drawing/2016/5/10/chartex" xmlns:cx5="http://schemas.microsoft.com/office/drawing/2016/5/11/chartex" xmlns:cx6="http://schemas.microsoft.com/office/drawing/2016/5/12/chartex" xmlns:cx7="http://schemas.microsoft.com/office/drawing/2016/5/13/chartex" xmlns:cx8="http://schemas.microsoft.com/office/drawing/2016/5/14/chartex" xmlns:mc="http://schemas.openxmlformats.org/markup-compatibility/2006" xmlns:aink="http://schemas.microsoft.com/office/drawing/2016/ink" xmlns:am3d="http://schemas.microsoft.com/office/drawing/2017/model3d" xmlns:o="urn:schemas-microsoft-com:office:office" xmlns:r="http://schemas.openxmlformats.org/officeDocument/2006/relationships" xmlns:m="http://schemas.openxmlformats.org/officeDocument/2006/math" xmlns:v="urn:schemas-microsoft-com:vml" xmlns:wp14="http://schemas.microsoft.com/office/word/2010/wordprocessingDrawing" xmlns:wp="http://schemas.openxmlformats.org/drawingml/2006/wordprocessingDrawing" xmlns:w10="urn:schemas-microsoft-com:office:word" xmlns:w="http://schemas.openxmlformats.org/wordprocessingml/2006/main" xmlns:w14="http://schemas.microsoft.com/office/word/2010/wordml" xmlns:w15="http://schemas.microsoft.com/office/word/2012/wordml" xmlns:w16cid="http://schemas.microsoft.com/office/word/2016/wordml/cid" xmlns:w16se="http://schemas.microsoft.com/office/word/2015/wordml/symex" xmlns:wpg="http://schemas.microsoft.com/office/word/2010/wordprocessingGroup" xmlns:wpi="http://schemas.microsoft.com/office/word/2010/wordprocessingInk" xmlns:wne="http://schemas.microsoft.com/office/word/2006/wordml" xmlns:wps="http://schemas.microsoft.com/office/word/2010/wordprocessingShape" mc:Ignorable="w14 w15 w16se w16cid wp14">
+<w:footnotes xmlns:wpc="http://schemas.microsoft.com/office/word/2010/wordprocessingCanvas" xmlns:cx="http://schemas.microsoft.com/office/drawing/2014/chartex" xmlns:cx1="http://schemas.microsoft.com/office/drawing/2015/9/8/chartex" xmlns:cx2="http://schemas.microsoft.com/office/drawing/2015/10/21/chartex" xmlns:cx3="http://schemas.microsoft.com/office/drawing/2016/5/9/chartex" xmlns:cx4="http://schemas.microsoft.com/office/drawing/2016/5/10/chartex" xmlns:cx5="http://schemas.microsoft.com/office/drawing/2016/5/11/chartex" xmlns:cx6="http://schemas.microsoft.com/office/drawing/2016/5/12/chartex" xmlns:cx7="http://schemas.microsoft.com/office/drawing/2016/5/13/chartex" xmlns:cx8="http://schemas.microsoft.com/office/drawing/2016/5/14/chartex" xmlns:mc="http://schemas.openxmlformats.org/markup-compatibility/2006" xmlns:aink="http://schemas.microsoft.com/office/drawing/2016/ink" xmlns:am3d="http://schemas.microsoft.com/office/drawing/2017/model3d" xmlns:o="urn:schemas-microsoft-com:office:office" xmlns:oel="http://schemas.microsoft.com/office/2019/extlst" xmlns:r="http://schemas.openxmlformats.org/officeDocument/2006/relationships" xmlns:m="http://schemas.openxmlformats.org/officeDocument/2006/math" xmlns:v="urn:schemas-microsoft-com:vml" xmlns:wp14="http://schemas.microsoft.com/office/word/2010/wordprocessingDrawing" xmlns:wp="http://schemas.openxmlformats.org/drawingml/2006/wordprocessingDrawing" xmlns:w10="urn:schemas-microsoft-com:office:word" xmlns:w="http://schemas.openxmlformats.org/wordprocessingml/2006/main" xmlns:w14="http://schemas.microsoft.com/office/word/2010/wordml" xmlns:w15="http://schemas.microsoft.com/office/word/2012/wordml" xmlns:w16cex="http://schemas.microsoft.com/office/word/2018/wordml/cex" xmlns:w16cid="http://schemas.microsoft.com/office/word/2016/wordml/cid" xmlns:w16="http://schemas.microsoft.com/office/word/2018/wordml" xmlns:w16sdtdh="http://schemas.microsoft.com/office/word/2020/wordml/sdtdatahash" xmlns:w16se="http://schemas.microsoft.com/office/word/2015/wordml/symex" xmlns:wpg="http://schemas.microsoft.com/office/word/2010/wordprocessingGroup" xmlns:wpi="http://schemas.microsoft.com/office/word/2010/wordprocessingInk" xmlns:wne="http://schemas.microsoft.com/office/word/2006/wordml" xmlns:wps="http://schemas.microsoft.com/office/word/2010/wordprocessingShape" mc:Ignorable="w14 w15 w16se w16cid w16 w16cex w16sdtdh wp14">
   <w:footnote w:type="separator" w:id="-1">
     <w:p>
       <w:pPr>
@@ -7021,7 +7129,7 @@
 </file>
 
 <file path=word/header1.xml><?xml version="1.0" encoding="utf-8"?>
-<w:hdr xmlns:wpc="http://schemas.microsoft.com/office/word/2010/wordprocessingCanvas" xmlns:cx="http://schemas.microsoft.com/office/drawing/2014/chartex" xmlns:cx1="http://schemas.microsoft.com/office/drawing/2015/9/8/chartex" xmlns:cx2="http://schemas.microsoft.com/office/drawing/2015/10/21/chartex" xmlns:cx3="http://schemas.microsoft.com/office/drawing/2016/5/9/chartex" xmlns:cx4="http://schemas.microsoft.com/office/drawing/2016/5/10/chartex" xmlns:cx5="http://schemas.microsoft.com/office/drawing/2016/5/11/chartex" xmlns:cx6="http://schemas.microsoft.com/office/drawing/2016/5/12/chartex" xmlns:cx7="http://schemas.microsoft.com/office/drawing/2016/5/13/chartex" xmlns:cx8="http://schemas.microsoft.com/office/drawing/2016/5/14/chartex" xmlns:mc="http://schemas.openxmlformats.org/markup-compatibility/2006" xmlns:aink="http://schemas.microsoft.com/office/drawing/2016/ink" xmlns:am3d="http://schemas.microsoft.com/office/drawing/2017/model3d" xmlns:o="urn:schemas-microsoft-com:office:office" xmlns:r="http://schemas.openxmlformats.org/officeDocument/2006/relationships" xmlns:m="http://schemas.openxmlformats.org/officeDocument/2006/math" xmlns:v="urn:schemas-microsoft-com:vml" xmlns:wp14="http://schemas.microsoft.com/office/word/2010/wordprocessingDrawing" xmlns:wp="http://schemas.openxmlformats.org/drawingml/2006/wordprocessingDrawing" xmlns:w10="urn:schemas-microsoft-com:office:word" xmlns:w="http://schemas.openxmlformats.org/wordprocessingml/2006/main" xmlns:w14="http://schemas.microsoft.com/office/word/2010/wordml" xmlns:w15="http://schemas.microsoft.com/office/word/2012/wordml" xmlns:w16cid="http://schemas.microsoft.com/office/word/2016/wordml/cid" xmlns:w16se="http://schemas.microsoft.com/office/word/2015/wordml/symex" xmlns:wpg="http://schemas.microsoft.com/office/word/2010/wordprocessingGroup" xmlns:wpi="http://schemas.microsoft.com/office/word/2010/wordprocessingInk" xmlns:wne="http://schemas.microsoft.com/office/word/2006/wordml" xmlns:wps="http://schemas.microsoft.com/office/word/2010/wordprocessingShape" mc:Ignorable="w14 w15 w16se w16cid wp14">
+<w:hdr xmlns:wpc="http://schemas.microsoft.com/office/word/2010/wordprocessingCanvas" xmlns:cx="http://schemas.microsoft.com/office/drawing/2014/chartex" xmlns:cx1="http://schemas.microsoft.com/office/drawing/2015/9/8/chartex" xmlns:cx2="http://schemas.microsoft.com/office/drawing/2015/10/21/chartex" xmlns:cx3="http://schemas.microsoft.com/office/drawing/2016/5/9/chartex" xmlns:cx4="http://schemas.microsoft.com/office/drawing/2016/5/10/chartex" xmlns:cx5="http://schemas.microsoft.com/office/drawing/2016/5/11/chartex" xmlns:cx6="http://schemas.microsoft.com/office/drawing/2016/5/12/chartex" xmlns:cx7="http://schemas.microsoft.com/office/drawing/2016/5/13/chartex" xmlns:cx8="http://schemas.microsoft.com/office/drawing/2016/5/14/chartex" xmlns:mc="http://schemas.openxmlformats.org/markup-compatibility/2006" xmlns:aink="http://schemas.microsoft.com/office/drawing/2016/ink" xmlns:am3d="http://schemas.microsoft.com/office/drawing/2017/model3d" xmlns:o="urn:schemas-microsoft-com:office:office" xmlns:oel="http://schemas.microsoft.com/office/2019/extlst" xmlns:r="http://schemas.openxmlformats.org/officeDocument/2006/relationships" xmlns:m="http://schemas.openxmlformats.org/officeDocument/2006/math" xmlns:v="urn:schemas-microsoft-com:vml" xmlns:wp14="http://schemas.microsoft.com/office/word/2010/wordprocessingDrawing" xmlns:wp="http://schemas.openxmlformats.org/drawingml/2006/wordprocessingDrawing" xmlns:w10="urn:schemas-microsoft-com:office:word" xmlns:w="http://schemas.openxmlformats.org/wordprocessingml/2006/main" xmlns:w14="http://schemas.microsoft.com/office/word/2010/wordml" xmlns:w15="http://schemas.microsoft.com/office/word/2012/wordml" xmlns:w16cex="http://schemas.microsoft.com/office/word/2018/wordml/cex" xmlns:w16cid="http://schemas.microsoft.com/office/word/2016/wordml/cid" xmlns:w16="http://schemas.microsoft.com/office/word/2018/wordml" xmlns:w16sdtdh="http://schemas.microsoft.com/office/word/2020/wordml/sdtdatahash" xmlns:w16se="http://schemas.microsoft.com/office/word/2015/wordml/symex" xmlns:wpg="http://schemas.microsoft.com/office/word/2010/wordprocessingGroup" xmlns:wpi="http://schemas.microsoft.com/office/word/2010/wordprocessingInk" xmlns:wne="http://schemas.microsoft.com/office/word/2006/wordml" xmlns:wps="http://schemas.microsoft.com/office/word/2010/wordprocessingShape" mc:Ignorable="w14 w15 w16se w16cid w16 w16cex w16sdtdh wp14">
   <w:p>
     <w:pPr>
       <w:pBdr>
@@ -7069,11 +7177,11 @@
 </file>
 
 <file path=word/numbering.xml><?xml version="1.0" encoding="utf-8"?>
-<w:numbering xmlns:wpc="http://schemas.microsoft.com/office/word/2010/wordprocessingCanvas" xmlns:cx="http://schemas.microsoft.com/office/drawing/2014/chartex" xmlns:cx1="http://schemas.microsoft.com/office/drawing/2015/9/8/chartex" xmlns:cx2="http://schemas.microsoft.com/office/drawing/2015/10/21/chartex" xmlns:cx3="http://schemas.microsoft.com/office/drawing/2016/5/9/chartex" xmlns:cx4="http://schemas.microsoft.com/office/drawing/2016/5/10/chartex" xmlns:cx5="http://schemas.microsoft.com/office/drawing/2016/5/11/chartex" xmlns:cx6="http://schemas.microsoft.com/office/drawing/2016/5/12/chartex" xmlns:cx7="http://schemas.microsoft.com/office/drawing/2016/5/13/chartex" xmlns:cx8="http://schemas.microsoft.com/office/drawing/2016/5/14/chartex" xmlns:mc="http://schemas.openxmlformats.org/markup-compatibility/2006" xmlns:aink="http://schemas.microsoft.com/office/drawing/2016/ink" xmlns:am3d="http://schemas.microsoft.com/office/drawing/2017/model3d" xmlns:o="urn:schemas-microsoft-com:office:office" xmlns:r="http://schemas.openxmlformats.org/officeDocument/2006/relationships" xmlns:m="http://schemas.openxmlformats.org/officeDocument/2006/math" xmlns:v="urn:schemas-microsoft-com:vml" xmlns:wp14="http://schemas.microsoft.com/office/word/2010/wordprocessingDrawing" xmlns:wp="http://schemas.openxmlformats.org/drawingml/2006/wordprocessingDrawing" xmlns:w10="urn:schemas-microsoft-com:office:word" xmlns:w="http://schemas.openxmlformats.org/wordprocessingml/2006/main" xmlns:w14="http://schemas.microsoft.com/office/word/2010/wordml" xmlns:w15="http://schemas.microsoft.com/office/word/2012/wordml" xmlns:w16cid="http://schemas.microsoft.com/office/word/2016/wordml/cid" xmlns:w16se="http://schemas.microsoft.com/office/word/2015/wordml/symex" xmlns:wpg="http://schemas.microsoft.com/office/word/2010/wordprocessingGroup" xmlns:wpi="http://schemas.microsoft.com/office/word/2010/wordprocessingInk" xmlns:wne="http://schemas.microsoft.com/office/word/2006/wordml" xmlns:wps="http://schemas.microsoft.com/office/word/2010/wordprocessingShape" mc:Ignorable="w14 w15 w16se w16cid wp14">
+<w:numbering xmlns:wpc="http://schemas.microsoft.com/office/word/2010/wordprocessingCanvas" xmlns:cx="http://schemas.microsoft.com/office/drawing/2014/chartex" xmlns:cx1="http://schemas.microsoft.com/office/drawing/2015/9/8/chartex" xmlns:cx2="http://schemas.microsoft.com/office/drawing/2015/10/21/chartex" xmlns:cx3="http://schemas.microsoft.com/office/drawing/2016/5/9/chartex" xmlns:cx4="http://schemas.microsoft.com/office/drawing/2016/5/10/chartex" xmlns:cx5="http://schemas.microsoft.com/office/drawing/2016/5/11/chartex" xmlns:cx6="http://schemas.microsoft.com/office/drawing/2016/5/12/chartex" xmlns:cx7="http://schemas.microsoft.com/office/drawing/2016/5/13/chartex" xmlns:cx8="http://schemas.microsoft.com/office/drawing/2016/5/14/chartex" xmlns:mc="http://schemas.openxmlformats.org/markup-compatibility/2006" xmlns:aink="http://schemas.microsoft.com/office/drawing/2016/ink" xmlns:am3d="http://schemas.microsoft.com/office/drawing/2017/model3d" xmlns:o="urn:schemas-microsoft-com:office:office" xmlns:oel="http://schemas.microsoft.com/office/2019/extlst" xmlns:r="http://schemas.openxmlformats.org/officeDocument/2006/relationships" xmlns:m="http://schemas.openxmlformats.org/officeDocument/2006/math" xmlns:v="urn:schemas-microsoft-com:vml" xmlns:wp14="http://schemas.microsoft.com/office/word/2010/wordprocessingDrawing" xmlns:wp="http://schemas.openxmlformats.org/drawingml/2006/wordprocessingDrawing" xmlns:w10="urn:schemas-microsoft-com:office:word" xmlns:w="http://schemas.openxmlformats.org/wordprocessingml/2006/main" xmlns:w14="http://schemas.microsoft.com/office/word/2010/wordml" xmlns:w15="http://schemas.microsoft.com/office/word/2012/wordml" xmlns:w16cex="http://schemas.microsoft.com/office/word/2018/wordml/cex" xmlns:w16cid="http://schemas.microsoft.com/office/word/2016/wordml/cid" xmlns:w16="http://schemas.microsoft.com/office/word/2018/wordml" xmlns:w16sdtdh="http://schemas.microsoft.com/office/word/2020/wordml/sdtdatahash" xmlns:w16se="http://schemas.microsoft.com/office/word/2015/wordml/symex" xmlns:wpg="http://schemas.microsoft.com/office/word/2010/wordprocessingGroup" xmlns:wpi="http://schemas.microsoft.com/office/word/2010/wordprocessingInk" xmlns:wne="http://schemas.microsoft.com/office/word/2006/wordml" xmlns:wps="http://schemas.microsoft.com/office/word/2010/wordprocessingShape" mc:Ignorable="w14 w15 w16se w16cid w16 w16cex w16sdtdh wp14">
   <w:abstractNum w:abstractNumId="0" w15:restartNumberingAfterBreak="0">
     <w:nsid w:val="091F24A2"/>
     <w:multiLevelType w:val="multilevel"/>
-    <w:tmpl w:val="2146CDA6"/>
+    <w:tmpl w:val="BCBE3CB0"/>
     <w:lvl w:ilvl="0">
       <w:start w:val="1"/>
       <w:numFmt w:val="decimal"/>
@@ -7082,6 +7190,9 @@
       <w:pPr>
         <w:ind w:left="432" w:hanging="432"/>
       </w:pPr>
+      <w:rPr>
+        <w:color w:val="2F5496" w:themeColor="accent1" w:themeShade="BF"/>
+      </w:rPr>
     </w:lvl>
     <w:lvl w:ilvl="1">
       <w:start w:val="1"/>
@@ -7157,6 +7268,119 @@
     </w:lvl>
   </w:abstractNum>
   <w:abstractNum w:abstractNumId="1" w15:restartNumberingAfterBreak="0">
+    <w:nsid w:val="317C2B5D"/>
+    <w:multiLevelType w:val="multilevel"/>
+    <w:tmpl w:val="84727EF6"/>
+    <w:lvl w:ilvl="0">
+      <w:start w:val="1"/>
+      <w:numFmt w:val="bullet"/>
+      <w:lvlText w:val="●"/>
+      <w:lvlJc w:val="left"/>
+      <w:pPr>
+        <w:ind w:left="720" w:hanging="360"/>
+      </w:pPr>
+      <w:rPr>
+        <w:u w:val="none"/>
+      </w:rPr>
+    </w:lvl>
+    <w:lvl w:ilvl="1">
+      <w:start w:val="1"/>
+      <w:numFmt w:val="bullet"/>
+      <w:lvlText w:val="○"/>
+      <w:lvlJc w:val="left"/>
+      <w:pPr>
+        <w:ind w:left="1440" w:hanging="360"/>
+      </w:pPr>
+      <w:rPr>
+        <w:u w:val="none"/>
+      </w:rPr>
+    </w:lvl>
+    <w:lvl w:ilvl="2">
+      <w:start w:val="1"/>
+      <w:numFmt w:val="bullet"/>
+      <w:lvlText w:val="■"/>
+      <w:lvlJc w:val="left"/>
+      <w:pPr>
+        <w:ind w:left="2160" w:hanging="360"/>
+      </w:pPr>
+      <w:rPr>
+        <w:u w:val="none"/>
+      </w:rPr>
+    </w:lvl>
+    <w:lvl w:ilvl="3">
+      <w:start w:val="1"/>
+      <w:numFmt w:val="bullet"/>
+      <w:lvlText w:val="●"/>
+      <w:lvlJc w:val="left"/>
+      <w:pPr>
+        <w:ind w:left="2880" w:hanging="360"/>
+      </w:pPr>
+      <w:rPr>
+        <w:u w:val="none"/>
+      </w:rPr>
+    </w:lvl>
+    <w:lvl w:ilvl="4">
+      <w:start w:val="1"/>
+      <w:numFmt w:val="bullet"/>
+      <w:lvlText w:val="○"/>
+      <w:lvlJc w:val="left"/>
+      <w:pPr>
+        <w:ind w:left="3600" w:hanging="360"/>
+      </w:pPr>
+      <w:rPr>
+        <w:u w:val="none"/>
+      </w:rPr>
+    </w:lvl>
+    <w:lvl w:ilvl="5">
+      <w:start w:val="1"/>
+      <w:numFmt w:val="bullet"/>
+      <w:lvlText w:val="■"/>
+      <w:lvlJc w:val="left"/>
+      <w:pPr>
+        <w:ind w:left="4320" w:hanging="360"/>
+      </w:pPr>
+      <w:rPr>
+        <w:u w:val="none"/>
+      </w:rPr>
+    </w:lvl>
+    <w:lvl w:ilvl="6">
+      <w:start w:val="1"/>
+      <w:numFmt w:val="bullet"/>
+      <w:lvlText w:val="●"/>
+      <w:lvlJc w:val="left"/>
+      <w:pPr>
+        <w:ind w:left="5040" w:hanging="360"/>
+      </w:pPr>
+      <w:rPr>
+        <w:u w:val="none"/>
+      </w:rPr>
+    </w:lvl>
+    <w:lvl w:ilvl="7">
+      <w:start w:val="1"/>
+      <w:numFmt w:val="bullet"/>
+      <w:lvlText w:val="○"/>
+      <w:lvlJc w:val="left"/>
+      <w:pPr>
+        <w:ind w:left="5760" w:hanging="360"/>
+      </w:pPr>
+      <w:rPr>
+        <w:u w:val="none"/>
+      </w:rPr>
+    </w:lvl>
+    <w:lvl w:ilvl="8">
+      <w:start w:val="1"/>
+      <w:numFmt w:val="bullet"/>
+      <w:lvlText w:val="■"/>
+      <w:lvlJc w:val="left"/>
+      <w:pPr>
+        <w:ind w:left="6480" w:hanging="360"/>
+      </w:pPr>
+      <w:rPr>
+        <w:u w:val="none"/>
+      </w:rPr>
+    </w:lvl>
+  </w:abstractNum>
+  <w:abstractNum w:abstractNumId="2" w15:restartNumberingAfterBreak="0">
     <w:nsid w:val="5E301CCD"/>
     <w:multiLevelType w:val="multilevel"/>
     <w:tmpl w:val="4FC49078"/>
@@ -7269,7 +7493,7 @@
       </w:rPr>
     </w:lvl>
   </w:abstractNum>
-  <w:abstractNum w:abstractNumId="2" w15:restartNumberingAfterBreak="0">
+  <w:abstractNum w:abstractNumId="3" w15:restartNumberingAfterBreak="0">
     <w:nsid w:val="691B751C"/>
     <w:multiLevelType w:val="multilevel"/>
     <w:tmpl w:val="F45AD370"/>
@@ -7355,7 +7579,7 @@
       </w:pPr>
     </w:lvl>
   </w:abstractNum>
-  <w:abstractNum w:abstractNumId="3" w15:restartNumberingAfterBreak="0">
+  <w:abstractNum w:abstractNumId="4" w15:restartNumberingAfterBreak="0">
     <w:nsid w:val="71047371"/>
     <w:multiLevelType w:val="multilevel"/>
     <w:tmpl w:val="F7F4DCAA"/>
@@ -7468,14 +7692,13 @@
       </w:rPr>
     </w:lvl>
   </w:abstractNum>
-  <w:abstractNum w:abstractNumId="4" w15:restartNumberingAfterBreak="0">
+  <w:abstractNum w:abstractNumId="5" w15:restartNumberingAfterBreak="0">
     <w:nsid w:val="7A9A32C2"/>
     <w:multiLevelType w:val="multilevel"/>
     <w:tmpl w:val="05DE6528"/>
     <w:lvl w:ilvl="0">
       <w:start w:val="1"/>
       <w:numFmt w:val="decimal"/>
-      <w:pStyle w:val="Heading1"/>
       <w:lvlText w:val="%1."/>
       <w:lvlJc w:val="left"/>
       <w:pPr>
@@ -7590,26 +7813,47 @@
       </w:pPr>
     </w:lvl>
   </w:abstractNum>
-  <w:num w:numId="1">
-    <w:abstractNumId w:val="1"/>
+  <w:num w:numId="1" w16cid:durableId="1613704752">
+    <w:abstractNumId w:val="2"/>
   </w:num>
-  <w:num w:numId="2">
+  <w:num w:numId="2" w16cid:durableId="1292593492">
+    <w:abstractNumId w:val="4"/>
+  </w:num>
+  <w:num w:numId="3" w16cid:durableId="1451124739">
+    <w:abstractNumId w:val="0"/>
+  </w:num>
+  <w:num w:numId="4" w16cid:durableId="48656320">
     <w:abstractNumId w:val="3"/>
   </w:num>
-  <w:num w:numId="3">
-    <w:abstractNumId w:val="0"/>
+  <w:num w:numId="5" w16cid:durableId="1131051046">
+    <w:abstractNumId w:val="5"/>
   </w:num>
-  <w:num w:numId="4">
-    <w:abstractNumId w:val="2"/>
+  <w:num w:numId="6" w16cid:durableId="2121340128">
+    <w:abstractNumId w:val="5"/>
   </w:num>
-  <w:num w:numId="5">
-    <w:abstractNumId w:val="4"/>
+  <w:num w:numId="7" w16cid:durableId="1669870550">
+    <w:abstractNumId w:val="5"/>
+  </w:num>
+  <w:num w:numId="8" w16cid:durableId="598030253">
+    <w:abstractNumId w:val="5"/>
+  </w:num>
+  <w:num w:numId="9" w16cid:durableId="1980071139">
+    <w:abstractNumId w:val="5"/>
+  </w:num>
+  <w:num w:numId="10" w16cid:durableId="1479107328">
+    <w:abstractNumId w:val="5"/>
+  </w:num>
+  <w:num w:numId="11" w16cid:durableId="866024629">
+    <w:abstractNumId w:val="5"/>
+  </w:num>
+  <w:num w:numId="12" w16cid:durableId="567959845">
+    <w:abstractNumId w:val="1"/>
   </w:num>
 </w:numbering>
 </file>
 
 <file path=word/styles.xml><?xml version="1.0" encoding="utf-8"?>
-<w:styles xmlns:mc="http://schemas.openxmlformats.org/markup-compatibility/2006" xmlns:r="http://schemas.openxmlformats.org/officeDocument/2006/relationships" xmlns:w="http://schemas.openxmlformats.org/wordprocessingml/2006/main" xmlns:w14="http://schemas.microsoft.com/office/word/2010/wordml" xmlns:w15="http://schemas.microsoft.com/office/word/2012/wordml" xmlns:w16cid="http://schemas.microsoft.com/office/word/2016/wordml/cid" xmlns:w16se="http://schemas.microsoft.com/office/word/2015/wordml/symex" mc:Ignorable="w14 w15 w16se w16cid">
+<w:styles xmlns:mc="http://schemas.openxmlformats.org/markup-compatibility/2006" xmlns:r="http://schemas.openxmlformats.org/officeDocument/2006/relationships" xmlns:w="http://schemas.openxmlformats.org/wordprocessingml/2006/main" xmlns:w14="http://schemas.microsoft.com/office/word/2010/wordml" xmlns:w15="http://schemas.microsoft.com/office/word/2012/wordml" xmlns:w16cex="http://schemas.microsoft.com/office/word/2018/wordml/cex" xmlns:w16cid="http://schemas.microsoft.com/office/word/2016/wordml/cid" xmlns:w16="http://schemas.microsoft.com/office/word/2018/wordml" xmlns:w16sdtdh="http://schemas.microsoft.com/office/word/2020/wordml/sdtdatahash" xmlns:w16se="http://schemas.microsoft.com/office/word/2015/wordml/symex" mc:Ignorable="w14 w15 w16se w16cid w16 w16cex w16sdtdh">
   <w:docDefaults>
     <w:rPrDefault>
       <w:rPr>
@@ -8019,9 +8263,6 @@
     <w:pPr>
       <w:keepNext/>
       <w:keepLines/>
-      <w:numPr>
-        <w:numId w:val="5"/>
-      </w:numPr>
       <w:spacing w:before="480" w:after="120" w:line="276" w:lineRule="auto"/>
       <w:outlineLvl w:val="0"/>
     </w:pPr>
@@ -8846,7 +9087,6 @@
     <w:basedOn w:val="Normal"/>
     <w:link w:val="CommentTextChar"/>
     <w:uiPriority w:val="99"/>
-    <w:semiHidden/>
     <w:unhideWhenUsed/>
     <w:rsid w:val="00E93CC7"/>
     <w:pPr>
@@ -8862,7 +9102,6 @@
     <w:basedOn w:val="DefaultParagraphFont"/>
     <w:link w:val="CommentText"/>
     <w:uiPriority w:val="99"/>
-    <w:semiHidden/>
     <w:rsid w:val="00E93CC7"/>
     <w:rPr>
       <w:sz w:val="20"/>
@@ -9633,6 +9872,16 @@
       </w:tblCellMar>
     </w:tblPr>
   </w:style>
+  <w:style w:type="paragraph" w:styleId="Revision">
+    <w:name w:val="Revision"/>
+    <w:hidden/>
+    <w:uiPriority w:val="99"/>
+    <w:semiHidden/>
+    <w:rsid w:val="003E77C5"/>
+    <w:pPr>
+      <w:spacing w:after="0" w:line="240" w:lineRule="auto"/>
+    </w:pPr>
+  </w:style>
 </w:styles>
 </file>
 

</xml_diff>